<commit_message>
Compensator selection made and transfer function bode plots obtained in matlab.
</commit_message>
<xml_diff>
--- a/FinalReport/Tfunction and Compensator Design.docx
+++ b/FinalReport/Tfunction and Compensator Design.docx
@@ -54,7 +54,21 @@
         <w:rPr>
           <w:szCs w:val="24"/>
         </w:rPr>
-        <w:t>We can write the state space equations during d.Ts as follows:</w:t>
+        <w:t xml:space="preserve">We can write the state space equations during </w:t>
+      </w:r>
+      <w:proofErr w:type="spellStart"/>
+      <w:r>
+        <w:rPr>
+          <w:szCs w:val="24"/>
+        </w:rPr>
+        <w:t>d.Ts</w:t>
+      </w:r>
+      <w:proofErr w:type="spellEnd"/>
+      <w:r>
+        <w:rPr>
+          <w:szCs w:val="24"/>
+        </w:rPr>
+        <w:t xml:space="preserve"> as follows:</w:t>
       </w:r>
     </w:p>
     <w:p>
@@ -378,7 +392,23 @@
           <w:rFonts w:eastAsiaTheme="minorEastAsia"/>
           <w:szCs w:val="24"/>
         </w:rPr>
-        <w:t xml:space="preserve"> is the output. </w:t>
+        <w:t xml:space="preserve"> is the </w:t>
+      </w:r>
+      <w:proofErr w:type="gramStart"/>
+      <w:r>
+        <w:rPr>
+          <w:rFonts w:eastAsiaTheme="minorEastAsia"/>
+          <w:szCs w:val="24"/>
+        </w:rPr>
+        <w:t>output.</w:t>
+      </w:r>
+      <w:proofErr w:type="gramEnd"/>
+      <w:r>
+        <w:rPr>
+          <w:rFonts w:eastAsiaTheme="minorEastAsia"/>
+          <w:szCs w:val="24"/>
+        </w:rPr>
+        <w:t xml:space="preserve"> </w:t>
       </w:r>
       <w:r>
         <w:rPr>
@@ -1124,7 +1154,23 @@
           <w:rFonts w:eastAsiaTheme="minorEastAsia"/>
           <w:szCs w:val="24"/>
         </w:rPr>
-        <w:t xml:space="preserve"> can be called B and in the second part the coefficient of x can be called C. Moreover, in this equation every term can be separated to its DC and AC components (etc. x=X+x). The only component that is not separated is the input voltage which is assumed to have no AC component. When every term is separated and the products of two AC components are neglected, we obtain the following equation</w:t>
+        <w:t xml:space="preserve"> can be called B and in the second part the coefficient of x can be called C. Moreover, in this equation every term can be separated to its DC and AC components (etc. x=</w:t>
+      </w:r>
+      <w:proofErr w:type="spellStart"/>
+      <w:r>
+        <w:rPr>
+          <w:rFonts w:eastAsiaTheme="minorEastAsia"/>
+          <w:szCs w:val="24"/>
+        </w:rPr>
+        <w:t>X+x</w:t>
+      </w:r>
+      <w:proofErr w:type="spellEnd"/>
+      <w:r>
+        <w:rPr>
+          <w:rFonts w:eastAsiaTheme="minorEastAsia"/>
+          <w:szCs w:val="24"/>
+        </w:rPr>
+        <w:t>). The only component that is not separated is the input voltage which is assumed to have no AC component. When every term is separated and the products of two AC components are neglected, we obtain the following equation</w:t>
       </w:r>
       <w:r>
         <w:rPr>
@@ -3288,7 +3334,23 @@
           <w:rFonts w:eastAsiaTheme="minorEastAsia"/>
           <w:szCs w:val="24"/>
         </w:rPr>
-        <w:t xml:space="preserve">For the switch off case the only difference is the Vd term in the equation (9) will be zero the rest are the same with the switch on case. </w:t>
+        <w:t xml:space="preserve">For the switch off case the only difference is the </w:t>
+      </w:r>
+      <w:proofErr w:type="spellStart"/>
+      <w:r>
+        <w:rPr>
+          <w:rFonts w:eastAsiaTheme="minorEastAsia"/>
+          <w:szCs w:val="24"/>
+        </w:rPr>
+        <w:t>Vd</w:t>
+      </w:r>
+      <w:proofErr w:type="spellEnd"/>
+      <w:r>
+        <w:rPr>
+          <w:rFonts w:eastAsiaTheme="minorEastAsia"/>
+          <w:szCs w:val="24"/>
+        </w:rPr>
+        <w:t xml:space="preserve"> term in the equation (9) will be zero the rest are the same with the switch on case. </w:t>
       </w:r>
       <w:r>
         <w:rPr>
@@ -4141,27 +4203,14 @@
       <w:r>
         <w:t xml:space="preserve">Figure </w:t>
       </w:r>
-      <w:r>
-        <w:fldChar w:fldCharType="begin"/>
-      </w:r>
-      <w:r>
-        <w:instrText xml:space="preserve"> SEQ Figure \* ARABIC </w:instrText>
-      </w:r>
-      <w:r>
-        <w:fldChar w:fldCharType="separate"/>
-      </w:r>
-      <w:r>
-        <w:rPr>
-          <w:noProof/>
-        </w:rPr>
-        <w:t>1</w:t>
-      </w:r>
-      <w:r>
-        <w:rPr>
-          <w:noProof/>
-        </w:rPr>
-        <w:fldChar w:fldCharType="end"/>
-      </w:r>
+      <w:fldSimple w:instr=" SEQ Figure \* ARABIC ">
+        <w:r>
+          <w:rPr>
+            <w:noProof/>
+          </w:rPr>
+          <w:t>1</w:t>
+        </w:r>
+      </w:fldSimple>
       <w:r>
         <w:t>: Forward converter secondary side with state variables.</w:t>
       </w:r>
@@ -6027,15 +6076,7 @@
                 <w:sz w:val="28"/>
                 <w:szCs w:val="24"/>
               </w:rPr>
-              <m:t>2*π*</m:t>
-            </m:r>
-            <m:r>
-              <w:rPr>
-                <w:rFonts w:ascii="Cambria Math" w:hAnsi="Cambria Math"/>
-                <w:sz w:val="28"/>
-                <w:szCs w:val="24"/>
-              </w:rPr>
-              <m:t>C*</m:t>
+              <m:t>2*π*C*</m:t>
             </m:r>
             <m:sSub>
               <m:sSubPr>
@@ -6195,16 +6236,7 @@
               <w:jc w:val="center"/>
             </w:pPr>
             <w:r>
-              <w:t>1</w:t>
-            </w:r>
-            <w:r>
-              <w:t>.</w:t>
-            </w:r>
-            <w:r>
-              <w:t>239</w:t>
-            </w:r>
-            <w:r>
-              <w:t xml:space="preserve"> kHz</w:t>
+              <w:t>1.239 kHz</w:t>
             </w:r>
           </w:p>
         </w:tc>
@@ -6217,10 +6249,7 @@
               <w:jc w:val="center"/>
             </w:pPr>
             <w:r>
-              <w:t>5</w:t>
-            </w:r>
-            <w:r>
-              <w:t xml:space="preserve"> kHz</w:t>
+              <w:t>5 kHz</w:t>
             </w:r>
           </w:p>
         </w:tc>
@@ -6246,10 +6275,7 @@
               <w:jc w:val="center"/>
             </w:pPr>
             <w:r>
-              <w:t>40</w:t>
-            </w:r>
-            <w:r>
-              <w:t xml:space="preserve"> kHz</w:t>
+              <w:t>40 kHz</w:t>
             </w:r>
           </w:p>
         </w:tc>
@@ -6262,10 +6288,7 @@
     </w:p>
     <w:p>
       <w:r>
-        <w:t xml:space="preserve">After finding these frequencies, the next step is selecting the compensator type. This selection made with a convention taken from the book </w:t>
-      </w:r>
-      <w:r>
-        <w:t xml:space="preserve">the </w:t>
+        <w:t xml:space="preserve">After finding these frequencies, the next step is selecting the compensator type. This selection made with a convention taken from the book the </w:t>
       </w:r>
       <w:r>
         <w:t>Dynamics and Control of Switched Electronic Systems</w:t>
@@ -6355,16 +6378,1850 @@
         <w:rPr>
           <w:szCs w:val="24"/>
         </w:rPr>
-        <w:t>Using this convention with the frequencies that we found and indicated in the table above, gives us the result that Type III-A is the most suitable compensator type for our system.</w:t>
-      </w:r>
+        <w:t xml:space="preserve">Using this convention with the frequencies that we found and indicated in the table above, gives us the result that Type III-A is the most suitable compensator type for our system. </w:t>
+      </w:r>
+    </w:p>
+    <w:p>
+      <w:pPr>
+        <w:rPr>
+          <w:rFonts w:eastAsiaTheme="minorEastAsia"/>
+          <w:szCs w:val="24"/>
+        </w:rPr>
+      </w:pPr>
+      <w:r>
+        <w:rPr>
+          <w:rFonts w:eastAsiaTheme="minorEastAsia"/>
+          <w:szCs w:val="24"/>
+        </w:rPr>
+        <w:tab/>
+        <w:t>In the Type III-A  compensator approach poles and zeros of the compensator is selected as indicated below:</w:t>
+      </w:r>
+    </w:p>
+    <w:p>
+      <w:pPr>
+        <w:jc w:val="right"/>
+        <w:rPr>
+          <w:rFonts w:eastAsiaTheme="minorEastAsia"/>
+          <w:szCs w:val="24"/>
+        </w:rPr>
+      </w:pPr>
+      <m:oMath>
+        <m:sSub>
+          <m:sSubPr>
+            <m:ctrlPr>
+              <w:rPr>
+                <w:rFonts w:ascii="Cambria Math" w:eastAsiaTheme="minorEastAsia" w:hAnsi="Cambria Math"/>
+                <w:i/>
+                <w:szCs w:val="24"/>
+              </w:rPr>
+            </m:ctrlPr>
+          </m:sSubPr>
+          <m:e>
+            <m:r>
+              <w:rPr>
+                <w:rFonts w:ascii="Cambria Math" w:eastAsiaTheme="minorEastAsia" w:hAnsi="Cambria Math"/>
+                <w:szCs w:val="24"/>
+              </w:rPr>
+              <m:t>F</m:t>
+            </m:r>
+          </m:e>
+          <m:sub>
+            <m:r>
+              <w:rPr>
+                <w:rFonts w:ascii="Cambria Math" w:eastAsiaTheme="minorEastAsia" w:hAnsi="Cambria Math"/>
+                <w:szCs w:val="24"/>
+              </w:rPr>
+              <m:t>Z2</m:t>
+            </m:r>
+          </m:sub>
+        </m:sSub>
+        <m:r>
+          <w:rPr>
+            <w:rFonts w:ascii="Cambria Math" w:eastAsiaTheme="minorEastAsia" w:hAnsi="Cambria Math"/>
+            <w:szCs w:val="24"/>
+          </w:rPr>
+          <m:t>=</m:t>
+        </m:r>
+        <m:sSub>
+          <m:sSubPr>
+            <m:ctrlPr>
+              <w:rPr>
+                <w:rFonts w:ascii="Cambria Math" w:eastAsiaTheme="minorEastAsia" w:hAnsi="Cambria Math"/>
+                <w:i/>
+                <w:szCs w:val="24"/>
+              </w:rPr>
+            </m:ctrlPr>
+          </m:sSubPr>
+          <m:e>
+            <m:r>
+              <w:rPr>
+                <w:rFonts w:ascii="Cambria Math" w:eastAsiaTheme="minorEastAsia" w:hAnsi="Cambria Math"/>
+                <w:szCs w:val="24"/>
+              </w:rPr>
+              <m:t>F</m:t>
+            </m:r>
+          </m:e>
+          <m:sub>
+            <m:r>
+              <w:rPr>
+                <w:rFonts w:ascii="Cambria Math" w:eastAsiaTheme="minorEastAsia" w:hAnsi="Cambria Math"/>
+                <w:szCs w:val="24"/>
+              </w:rPr>
+              <m:t>LC</m:t>
+            </m:r>
+          </m:sub>
+        </m:sSub>
+        <m:r>
+          <w:rPr>
+            <w:rFonts w:ascii="Cambria Math" w:eastAsiaTheme="minorEastAsia" w:hAnsi="Cambria Math"/>
+            <w:szCs w:val="24"/>
+          </w:rPr>
+          <m:t xml:space="preserve"> , </m:t>
+        </m:r>
+        <m:sSub>
+          <m:sSubPr>
+            <m:ctrlPr>
+              <w:rPr>
+                <w:rFonts w:ascii="Cambria Math" w:eastAsiaTheme="minorEastAsia" w:hAnsi="Cambria Math"/>
+                <w:i/>
+                <w:szCs w:val="24"/>
+              </w:rPr>
+            </m:ctrlPr>
+          </m:sSubPr>
+          <m:e>
+            <m:r>
+              <w:rPr>
+                <w:rFonts w:ascii="Cambria Math" w:eastAsiaTheme="minorEastAsia" w:hAnsi="Cambria Math"/>
+                <w:szCs w:val="24"/>
+              </w:rPr>
+              <m:t>F</m:t>
+            </m:r>
+          </m:e>
+          <m:sub>
+            <m:r>
+              <w:rPr>
+                <w:rFonts w:ascii="Cambria Math" w:eastAsiaTheme="minorEastAsia" w:hAnsi="Cambria Math"/>
+                <w:szCs w:val="24"/>
+              </w:rPr>
+              <m:t>Z1</m:t>
+            </m:r>
+          </m:sub>
+        </m:sSub>
+        <m:r>
+          <w:rPr>
+            <w:rFonts w:ascii="Cambria Math" w:eastAsiaTheme="minorEastAsia" w:hAnsi="Cambria Math"/>
+            <w:szCs w:val="24"/>
+          </w:rPr>
+          <m:t>=0.75*</m:t>
+        </m:r>
+        <m:sSub>
+          <m:sSubPr>
+            <m:ctrlPr>
+              <w:rPr>
+                <w:rFonts w:ascii="Cambria Math" w:eastAsiaTheme="minorEastAsia" w:hAnsi="Cambria Math"/>
+                <w:i/>
+                <w:szCs w:val="24"/>
+              </w:rPr>
+            </m:ctrlPr>
+          </m:sSubPr>
+          <m:e>
+            <m:r>
+              <w:rPr>
+                <w:rFonts w:ascii="Cambria Math" w:eastAsiaTheme="minorEastAsia" w:hAnsi="Cambria Math"/>
+                <w:szCs w:val="24"/>
+              </w:rPr>
+              <m:t>F</m:t>
+            </m:r>
+          </m:e>
+          <m:sub>
+            <m:r>
+              <w:rPr>
+                <w:rFonts w:ascii="Cambria Math" w:eastAsiaTheme="minorEastAsia" w:hAnsi="Cambria Math"/>
+                <w:szCs w:val="24"/>
+              </w:rPr>
+              <m:t>Z2</m:t>
+            </m:r>
+          </m:sub>
+        </m:sSub>
+        <m:r>
+          <w:rPr>
+            <w:rFonts w:ascii="Cambria Math" w:eastAsiaTheme="minorEastAsia" w:hAnsi="Cambria Math"/>
+            <w:szCs w:val="24"/>
+          </w:rPr>
+          <m:t xml:space="preserve"> , </m:t>
+        </m:r>
+        <m:sSub>
+          <m:sSubPr>
+            <m:ctrlPr>
+              <w:rPr>
+                <w:rFonts w:ascii="Cambria Math" w:eastAsiaTheme="minorEastAsia" w:hAnsi="Cambria Math"/>
+                <w:i/>
+                <w:szCs w:val="24"/>
+              </w:rPr>
+            </m:ctrlPr>
+          </m:sSubPr>
+          <m:e>
+            <m:r>
+              <w:rPr>
+                <w:rFonts w:ascii="Cambria Math" w:eastAsiaTheme="minorEastAsia" w:hAnsi="Cambria Math"/>
+                <w:szCs w:val="24"/>
+              </w:rPr>
+              <m:t>F</m:t>
+            </m:r>
+          </m:e>
+          <m:sub>
+            <m:r>
+              <w:rPr>
+                <w:rFonts w:ascii="Cambria Math" w:eastAsiaTheme="minorEastAsia" w:hAnsi="Cambria Math"/>
+                <w:szCs w:val="24"/>
+              </w:rPr>
+              <m:t>p2</m:t>
+            </m:r>
+          </m:sub>
+        </m:sSub>
+        <m:r>
+          <w:rPr>
+            <w:rFonts w:ascii="Cambria Math" w:eastAsiaTheme="minorEastAsia" w:hAnsi="Cambria Math"/>
+            <w:szCs w:val="24"/>
+          </w:rPr>
+          <m:t>=</m:t>
+        </m:r>
+        <m:sSub>
+          <m:sSubPr>
+            <m:ctrlPr>
+              <w:rPr>
+                <w:rFonts w:ascii="Cambria Math" w:eastAsiaTheme="minorEastAsia" w:hAnsi="Cambria Math"/>
+                <w:i/>
+                <w:szCs w:val="24"/>
+              </w:rPr>
+            </m:ctrlPr>
+          </m:sSubPr>
+          <m:e>
+            <m:r>
+              <w:rPr>
+                <w:rFonts w:ascii="Cambria Math" w:eastAsiaTheme="minorEastAsia" w:hAnsi="Cambria Math"/>
+                <w:szCs w:val="24"/>
+              </w:rPr>
+              <m:t>F</m:t>
+            </m:r>
+          </m:e>
+          <m:sub>
+            <m:r>
+              <w:rPr>
+                <w:rFonts w:ascii="Cambria Math" w:eastAsiaTheme="minorEastAsia" w:hAnsi="Cambria Math"/>
+                <w:szCs w:val="24"/>
+              </w:rPr>
+              <m:t>ESR</m:t>
+            </m:r>
+          </m:sub>
+        </m:sSub>
+        <m:r>
+          <w:rPr>
+            <w:rFonts w:ascii="Cambria Math" w:eastAsiaTheme="minorEastAsia" w:hAnsi="Cambria Math"/>
+            <w:szCs w:val="24"/>
+          </w:rPr>
+          <m:t xml:space="preserve"> , </m:t>
+        </m:r>
+        <m:sSub>
+          <m:sSubPr>
+            <m:ctrlPr>
+              <w:rPr>
+                <w:rFonts w:ascii="Cambria Math" w:eastAsiaTheme="minorEastAsia" w:hAnsi="Cambria Math"/>
+                <w:i/>
+                <w:szCs w:val="24"/>
+              </w:rPr>
+            </m:ctrlPr>
+          </m:sSubPr>
+          <m:e>
+            <m:r>
+              <w:rPr>
+                <w:rFonts w:ascii="Cambria Math" w:eastAsiaTheme="minorEastAsia" w:hAnsi="Cambria Math"/>
+                <w:szCs w:val="24"/>
+              </w:rPr>
+              <m:t>F</m:t>
+            </m:r>
+          </m:e>
+          <m:sub>
+            <m:r>
+              <w:rPr>
+                <w:rFonts w:ascii="Cambria Math" w:eastAsiaTheme="minorEastAsia" w:hAnsi="Cambria Math"/>
+                <w:szCs w:val="24"/>
+              </w:rPr>
+              <m:t>p3</m:t>
+            </m:r>
+          </m:sub>
+        </m:sSub>
+        <m:r>
+          <w:rPr>
+            <w:rFonts w:ascii="Cambria Math" w:eastAsiaTheme="minorEastAsia" w:hAnsi="Cambria Math"/>
+            <w:szCs w:val="24"/>
+          </w:rPr>
+          <m:t>=</m:t>
+        </m:r>
+        <m:f>
+          <m:fPr>
+            <m:ctrlPr>
+              <w:rPr>
+                <w:rFonts w:ascii="Cambria Math" w:eastAsiaTheme="minorEastAsia" w:hAnsi="Cambria Math"/>
+                <w:i/>
+                <w:szCs w:val="24"/>
+              </w:rPr>
+            </m:ctrlPr>
+          </m:fPr>
+          <m:num>
+            <m:sSub>
+              <m:sSubPr>
+                <m:ctrlPr>
+                  <w:rPr>
+                    <w:rFonts w:ascii="Cambria Math" w:eastAsiaTheme="minorEastAsia" w:hAnsi="Cambria Math"/>
+                    <w:i/>
+                    <w:szCs w:val="24"/>
+                  </w:rPr>
+                </m:ctrlPr>
+              </m:sSubPr>
+              <m:e>
+                <m:r>
+                  <w:rPr>
+                    <w:rFonts w:ascii="Cambria Math" w:eastAsiaTheme="minorEastAsia" w:hAnsi="Cambria Math"/>
+                    <w:szCs w:val="24"/>
+                  </w:rPr>
+                  <m:t>F</m:t>
+                </m:r>
+              </m:e>
+              <m:sub>
+                <m:r>
+                  <w:rPr>
+                    <w:rFonts w:ascii="Cambria Math" w:eastAsiaTheme="minorEastAsia" w:hAnsi="Cambria Math"/>
+                    <w:szCs w:val="24"/>
+                  </w:rPr>
+                  <m:t>S</m:t>
+                </m:r>
+              </m:sub>
+            </m:sSub>
+          </m:num>
+          <m:den>
+            <m:r>
+              <w:rPr>
+                <w:rFonts w:ascii="Cambria Math" w:eastAsiaTheme="minorEastAsia" w:hAnsi="Cambria Math"/>
+                <w:szCs w:val="24"/>
+              </w:rPr>
+              <m:t>2</m:t>
+            </m:r>
+          </m:den>
+        </m:f>
+      </m:oMath>
+      <w:r>
+        <w:rPr>
+          <w:rFonts w:eastAsiaTheme="minorEastAsia"/>
+          <w:szCs w:val="24"/>
+        </w:rPr>
+        <w:t xml:space="preserve">                             (20)</w:t>
+      </w:r>
+    </w:p>
+    <w:p>
+      <w:pPr>
+        <w:rPr>
+          <w:rFonts w:eastAsiaTheme="minorEastAsia"/>
+          <w:szCs w:val="24"/>
+        </w:rPr>
+      </w:pPr>
+      <w:r>
+        <w:rPr>
+          <w:rFonts w:eastAsiaTheme="minorEastAsia"/>
+          <w:szCs w:val="24"/>
+        </w:rPr>
+        <w:t>The formulas of this poles and zero values can be seen below:</w:t>
+      </w:r>
+    </w:p>
+    <w:p>
+      <w:pPr>
+        <w:jc w:val="right"/>
+        <w:rPr>
+          <w:rFonts w:eastAsiaTheme="minorEastAsia"/>
+          <w:szCs w:val="24"/>
+        </w:rPr>
+      </w:pPr>
+      <m:oMath>
+        <m:sSub>
+          <m:sSubPr>
+            <m:ctrlPr>
+              <w:rPr>
+                <w:rFonts w:ascii="Cambria Math" w:eastAsiaTheme="minorEastAsia" w:hAnsi="Cambria Math"/>
+                <w:i/>
+                <w:sz w:val="28"/>
+                <w:szCs w:val="28"/>
+              </w:rPr>
+            </m:ctrlPr>
+          </m:sSubPr>
+          <m:e>
+            <m:r>
+              <w:rPr>
+                <w:rFonts w:ascii="Cambria Math" w:eastAsiaTheme="minorEastAsia" w:hAnsi="Cambria Math"/>
+                <w:sz w:val="28"/>
+                <w:szCs w:val="28"/>
+              </w:rPr>
+              <m:t>F</m:t>
+            </m:r>
+          </m:e>
+          <m:sub>
+            <m:r>
+              <w:rPr>
+                <w:rFonts w:ascii="Cambria Math" w:eastAsiaTheme="minorEastAsia" w:hAnsi="Cambria Math"/>
+                <w:sz w:val="28"/>
+                <w:szCs w:val="28"/>
+              </w:rPr>
+              <m:t>Z1</m:t>
+            </m:r>
+          </m:sub>
+        </m:sSub>
+        <m:r>
+          <w:rPr>
+            <w:rFonts w:ascii="Cambria Math" w:eastAsiaTheme="minorEastAsia" w:hAnsi="Cambria Math"/>
+            <w:sz w:val="28"/>
+            <w:szCs w:val="28"/>
+          </w:rPr>
+          <m:t>=</m:t>
+        </m:r>
+        <m:f>
+          <m:fPr>
+            <m:ctrlPr>
+              <w:rPr>
+                <w:rFonts w:ascii="Cambria Math" w:eastAsiaTheme="minorEastAsia" w:hAnsi="Cambria Math"/>
+                <w:i/>
+                <w:sz w:val="28"/>
+                <w:szCs w:val="28"/>
+              </w:rPr>
+            </m:ctrlPr>
+          </m:fPr>
+          <m:num>
+            <m:r>
+              <w:rPr>
+                <w:rFonts w:ascii="Cambria Math" w:eastAsiaTheme="minorEastAsia" w:hAnsi="Cambria Math"/>
+                <w:sz w:val="28"/>
+                <w:szCs w:val="28"/>
+              </w:rPr>
+              <m:t>1</m:t>
+            </m:r>
+          </m:num>
+          <m:den>
+            <m:r>
+              <w:rPr>
+                <w:rFonts w:ascii="Cambria Math" w:eastAsiaTheme="minorEastAsia" w:hAnsi="Cambria Math"/>
+                <w:sz w:val="28"/>
+                <w:szCs w:val="28"/>
+              </w:rPr>
+              <m:t>2*π*</m:t>
+            </m:r>
+            <m:sSub>
+              <m:sSubPr>
+                <m:ctrlPr>
+                  <w:rPr>
+                    <w:rFonts w:ascii="Cambria Math" w:eastAsiaTheme="minorEastAsia" w:hAnsi="Cambria Math"/>
+                    <w:i/>
+                    <w:sz w:val="28"/>
+                    <w:szCs w:val="28"/>
+                  </w:rPr>
+                </m:ctrlPr>
+              </m:sSubPr>
+              <m:e>
+                <m:r>
+                  <w:rPr>
+                    <w:rFonts w:ascii="Cambria Math" w:eastAsiaTheme="minorEastAsia" w:hAnsi="Cambria Math"/>
+                    <w:sz w:val="28"/>
+                    <w:szCs w:val="28"/>
+                  </w:rPr>
+                  <m:t>R</m:t>
+                </m:r>
+              </m:e>
+              <m:sub>
+                <m:r>
+                  <w:rPr>
+                    <w:rFonts w:ascii="Cambria Math" w:eastAsiaTheme="minorEastAsia" w:hAnsi="Cambria Math"/>
+                    <w:sz w:val="28"/>
+                    <w:szCs w:val="28"/>
+                  </w:rPr>
+                  <m:t>C1</m:t>
+                </m:r>
+              </m:sub>
+            </m:sSub>
+            <m:r>
+              <w:rPr>
+                <w:rFonts w:ascii="Cambria Math" w:eastAsiaTheme="minorEastAsia" w:hAnsi="Cambria Math"/>
+                <w:sz w:val="28"/>
+                <w:szCs w:val="28"/>
+              </w:rPr>
+              <m:t>*</m:t>
+            </m:r>
+            <m:sSub>
+              <m:sSubPr>
+                <m:ctrlPr>
+                  <w:rPr>
+                    <w:rFonts w:ascii="Cambria Math" w:eastAsiaTheme="minorEastAsia" w:hAnsi="Cambria Math"/>
+                    <w:i/>
+                    <w:sz w:val="28"/>
+                    <w:szCs w:val="28"/>
+                  </w:rPr>
+                </m:ctrlPr>
+              </m:sSubPr>
+              <m:e>
+                <m:r>
+                  <w:rPr>
+                    <w:rFonts w:ascii="Cambria Math" w:eastAsiaTheme="minorEastAsia" w:hAnsi="Cambria Math"/>
+                    <w:sz w:val="28"/>
+                    <w:szCs w:val="28"/>
+                  </w:rPr>
+                  <m:t>C</m:t>
+                </m:r>
+              </m:e>
+              <m:sub>
+                <m:r>
+                  <w:rPr>
+                    <w:rFonts w:ascii="Cambria Math" w:eastAsiaTheme="minorEastAsia" w:hAnsi="Cambria Math"/>
+                    <w:sz w:val="28"/>
+                    <w:szCs w:val="28"/>
+                  </w:rPr>
+                  <m:t>C1</m:t>
+                </m:r>
+              </m:sub>
+            </m:sSub>
+          </m:den>
+        </m:f>
+        <m:r>
+          <w:rPr>
+            <w:rFonts w:ascii="Cambria Math" w:eastAsiaTheme="minorEastAsia" w:hAnsi="Cambria Math"/>
+            <w:sz w:val="28"/>
+            <w:szCs w:val="28"/>
+          </w:rPr>
+          <m:t xml:space="preserve"> , </m:t>
+        </m:r>
+        <m:sSub>
+          <m:sSubPr>
+            <m:ctrlPr>
+              <w:rPr>
+                <w:rFonts w:ascii="Cambria Math" w:eastAsiaTheme="minorEastAsia" w:hAnsi="Cambria Math"/>
+                <w:i/>
+                <w:sz w:val="28"/>
+                <w:szCs w:val="28"/>
+              </w:rPr>
+            </m:ctrlPr>
+          </m:sSubPr>
+          <m:e>
+            <m:r>
+              <w:rPr>
+                <w:rFonts w:ascii="Cambria Math" w:eastAsiaTheme="minorEastAsia" w:hAnsi="Cambria Math"/>
+                <w:sz w:val="28"/>
+                <w:szCs w:val="28"/>
+              </w:rPr>
+              <m:t>F</m:t>
+            </m:r>
+          </m:e>
+          <m:sub>
+            <m:r>
+              <w:rPr>
+                <w:rFonts w:ascii="Cambria Math" w:eastAsiaTheme="minorEastAsia" w:hAnsi="Cambria Math"/>
+                <w:sz w:val="28"/>
+                <w:szCs w:val="28"/>
+              </w:rPr>
+              <m:t>Z2</m:t>
+            </m:r>
+          </m:sub>
+        </m:sSub>
+        <m:r>
+          <w:rPr>
+            <w:rFonts w:ascii="Cambria Math" w:eastAsiaTheme="minorEastAsia" w:hAnsi="Cambria Math"/>
+            <w:sz w:val="28"/>
+            <w:szCs w:val="28"/>
+          </w:rPr>
+          <m:t>=</m:t>
+        </m:r>
+        <m:f>
+          <m:fPr>
+            <m:ctrlPr>
+              <w:rPr>
+                <w:rFonts w:ascii="Cambria Math" w:eastAsiaTheme="minorEastAsia" w:hAnsi="Cambria Math"/>
+                <w:i/>
+                <w:sz w:val="28"/>
+                <w:szCs w:val="28"/>
+              </w:rPr>
+            </m:ctrlPr>
+          </m:fPr>
+          <m:num>
+            <m:r>
+              <w:rPr>
+                <w:rFonts w:ascii="Cambria Math" w:eastAsiaTheme="minorEastAsia" w:hAnsi="Cambria Math"/>
+                <w:sz w:val="28"/>
+                <w:szCs w:val="28"/>
+              </w:rPr>
+              <m:t>1</m:t>
+            </m:r>
+          </m:num>
+          <m:den>
+            <m:r>
+              <w:rPr>
+                <w:rFonts w:ascii="Cambria Math" w:eastAsiaTheme="minorEastAsia" w:hAnsi="Cambria Math"/>
+                <w:sz w:val="28"/>
+                <w:szCs w:val="28"/>
+              </w:rPr>
+              <m:t>2*π*</m:t>
+            </m:r>
+            <m:sSub>
+              <m:sSubPr>
+                <m:ctrlPr>
+                  <w:rPr>
+                    <w:rFonts w:ascii="Cambria Math" w:eastAsiaTheme="minorEastAsia" w:hAnsi="Cambria Math"/>
+                    <w:i/>
+                    <w:sz w:val="28"/>
+                    <w:szCs w:val="28"/>
+                  </w:rPr>
+                </m:ctrlPr>
+              </m:sSubPr>
+              <m:e>
+                <m:r>
+                  <w:rPr>
+                    <w:rFonts w:ascii="Cambria Math" w:eastAsiaTheme="minorEastAsia" w:hAnsi="Cambria Math"/>
+                    <w:sz w:val="28"/>
+                    <w:szCs w:val="28"/>
+                  </w:rPr>
+                  <m:t>C</m:t>
+                </m:r>
+              </m:e>
+              <m:sub>
+                <m:r>
+                  <w:rPr>
+                    <w:rFonts w:ascii="Cambria Math" w:eastAsiaTheme="minorEastAsia" w:hAnsi="Cambria Math"/>
+                    <w:sz w:val="28"/>
+                    <w:szCs w:val="28"/>
+                  </w:rPr>
+                  <m:t>f3</m:t>
+                </m:r>
+              </m:sub>
+            </m:sSub>
+            <m:r>
+              <w:rPr>
+                <w:rFonts w:ascii="Cambria Math" w:eastAsiaTheme="minorEastAsia" w:hAnsi="Cambria Math"/>
+                <w:sz w:val="28"/>
+                <w:szCs w:val="28"/>
+              </w:rPr>
+              <m:t>*</m:t>
+            </m:r>
+            <m:r>
+              <w:rPr>
+                <w:rFonts w:ascii="Cambria Math" w:eastAsiaTheme="minorEastAsia" w:hAnsi="Cambria Math"/>
+                <w:sz w:val="28"/>
+                <w:szCs w:val="28"/>
+              </w:rPr>
+              <m:t>(</m:t>
+            </m:r>
+            <m:sSub>
+              <m:sSubPr>
+                <m:ctrlPr>
+                  <w:rPr>
+                    <w:rFonts w:ascii="Cambria Math" w:eastAsiaTheme="minorEastAsia" w:hAnsi="Cambria Math"/>
+                    <w:i/>
+                    <w:sz w:val="28"/>
+                    <w:szCs w:val="28"/>
+                  </w:rPr>
+                </m:ctrlPr>
+              </m:sSubPr>
+              <m:e>
+                <m:r>
+                  <w:rPr>
+                    <w:rFonts w:ascii="Cambria Math" w:eastAsiaTheme="minorEastAsia" w:hAnsi="Cambria Math"/>
+                    <w:sz w:val="28"/>
+                    <w:szCs w:val="28"/>
+                  </w:rPr>
+                  <m:t>R</m:t>
+                </m:r>
+              </m:e>
+              <m:sub>
+                <m:r>
+                  <w:rPr>
+                    <w:rFonts w:ascii="Cambria Math" w:eastAsiaTheme="minorEastAsia" w:hAnsi="Cambria Math"/>
+                    <w:sz w:val="28"/>
+                    <w:szCs w:val="28"/>
+                  </w:rPr>
+                  <m:t>f1</m:t>
+                </m:r>
+              </m:sub>
+            </m:sSub>
+            <m:r>
+              <w:rPr>
+                <w:rFonts w:ascii="Cambria Math" w:eastAsiaTheme="minorEastAsia" w:hAnsi="Cambria Math"/>
+                <w:sz w:val="28"/>
+                <w:szCs w:val="28"/>
+              </w:rPr>
+              <m:t>+</m:t>
+            </m:r>
+            <m:sSub>
+              <m:sSubPr>
+                <m:ctrlPr>
+                  <w:rPr>
+                    <w:rFonts w:ascii="Cambria Math" w:eastAsiaTheme="minorEastAsia" w:hAnsi="Cambria Math"/>
+                    <w:i/>
+                    <w:sz w:val="28"/>
+                    <w:szCs w:val="28"/>
+                  </w:rPr>
+                </m:ctrlPr>
+              </m:sSubPr>
+              <m:e>
+                <m:r>
+                  <w:rPr>
+                    <w:rFonts w:ascii="Cambria Math" w:eastAsiaTheme="minorEastAsia" w:hAnsi="Cambria Math"/>
+                    <w:sz w:val="28"/>
+                    <w:szCs w:val="28"/>
+                  </w:rPr>
+                  <m:t>R</m:t>
+                </m:r>
+              </m:e>
+              <m:sub>
+                <m:r>
+                  <w:rPr>
+                    <w:rFonts w:ascii="Cambria Math" w:eastAsiaTheme="minorEastAsia" w:hAnsi="Cambria Math"/>
+                    <w:sz w:val="28"/>
+                    <w:szCs w:val="28"/>
+                  </w:rPr>
+                  <m:t>f3</m:t>
+                </m:r>
+              </m:sub>
+            </m:sSub>
+            <m:r>
+              <w:rPr>
+                <w:rFonts w:ascii="Cambria Math" w:eastAsiaTheme="minorEastAsia" w:hAnsi="Cambria Math"/>
+                <w:sz w:val="28"/>
+                <w:szCs w:val="28"/>
+              </w:rPr>
+              <m:t>)</m:t>
+            </m:r>
+          </m:den>
+        </m:f>
+      </m:oMath>
+      <w:r>
+        <w:rPr>
+          <w:rFonts w:eastAsiaTheme="minorEastAsia"/>
+          <w:sz w:val="28"/>
+          <w:szCs w:val="28"/>
+        </w:rPr>
+        <w:t xml:space="preserve">           </w:t>
+      </w:r>
+      <w:r>
+        <w:rPr>
+          <w:rFonts w:eastAsiaTheme="minorEastAsia"/>
+          <w:szCs w:val="24"/>
+        </w:rPr>
+        <w:t xml:space="preserve">                        </w:t>
+      </w:r>
+      <w:r>
+        <w:rPr>
+          <w:rFonts w:eastAsiaTheme="minorEastAsia"/>
+          <w:szCs w:val="24"/>
+        </w:rPr>
+        <w:t>(21)</w:t>
+      </w:r>
+    </w:p>
+    <w:p>
+      <w:pPr>
+        <w:jc w:val="right"/>
+        <w:rPr>
+          <w:rFonts w:eastAsiaTheme="minorEastAsia"/>
+          <w:szCs w:val="24"/>
+        </w:rPr>
+      </w:pPr>
+      <m:oMath>
+        <m:sSub>
+          <m:sSubPr>
+            <m:ctrlPr>
+              <w:rPr>
+                <w:rFonts w:ascii="Cambria Math" w:eastAsiaTheme="minorEastAsia" w:hAnsi="Cambria Math"/>
+                <w:i/>
+                <w:sz w:val="28"/>
+                <w:szCs w:val="28"/>
+              </w:rPr>
+            </m:ctrlPr>
+          </m:sSubPr>
+          <m:e>
+            <m:r>
+              <w:rPr>
+                <w:rFonts w:ascii="Cambria Math" w:eastAsiaTheme="minorEastAsia" w:hAnsi="Cambria Math"/>
+                <w:sz w:val="28"/>
+                <w:szCs w:val="28"/>
+              </w:rPr>
+              <m:t>F</m:t>
+            </m:r>
+          </m:e>
+          <m:sub>
+            <m:r>
+              <w:rPr>
+                <w:rFonts w:ascii="Cambria Math" w:eastAsiaTheme="minorEastAsia" w:hAnsi="Cambria Math"/>
+                <w:sz w:val="28"/>
+                <w:szCs w:val="28"/>
+              </w:rPr>
+              <m:t>p1</m:t>
+            </m:r>
+          </m:sub>
+        </m:sSub>
+        <m:r>
+          <w:rPr>
+            <w:rFonts w:ascii="Cambria Math" w:eastAsiaTheme="minorEastAsia" w:hAnsi="Cambria Math"/>
+            <w:sz w:val="28"/>
+            <w:szCs w:val="28"/>
+          </w:rPr>
+          <m:t xml:space="preserve">=0, </m:t>
+        </m:r>
+        <m:sSub>
+          <m:sSubPr>
+            <m:ctrlPr>
+              <w:rPr>
+                <w:rFonts w:ascii="Cambria Math" w:eastAsiaTheme="minorEastAsia" w:hAnsi="Cambria Math"/>
+                <w:i/>
+                <w:sz w:val="28"/>
+                <w:szCs w:val="28"/>
+              </w:rPr>
+            </m:ctrlPr>
+          </m:sSubPr>
+          <m:e>
+            <m:r>
+              <w:rPr>
+                <w:rFonts w:ascii="Cambria Math" w:eastAsiaTheme="minorEastAsia" w:hAnsi="Cambria Math"/>
+                <w:sz w:val="28"/>
+                <w:szCs w:val="28"/>
+              </w:rPr>
+              <m:t>F</m:t>
+            </m:r>
+          </m:e>
+          <m:sub>
+            <m:r>
+              <w:rPr>
+                <w:rFonts w:ascii="Cambria Math" w:eastAsiaTheme="minorEastAsia" w:hAnsi="Cambria Math"/>
+                <w:sz w:val="28"/>
+                <w:szCs w:val="28"/>
+              </w:rPr>
+              <m:t>p2</m:t>
+            </m:r>
+          </m:sub>
+        </m:sSub>
+        <m:r>
+          <w:rPr>
+            <w:rFonts w:ascii="Cambria Math" w:eastAsiaTheme="minorEastAsia" w:hAnsi="Cambria Math"/>
+            <w:sz w:val="28"/>
+            <w:szCs w:val="28"/>
+          </w:rPr>
+          <m:t>=</m:t>
+        </m:r>
+        <m:f>
+          <m:fPr>
+            <m:ctrlPr>
+              <w:rPr>
+                <w:rFonts w:ascii="Cambria Math" w:eastAsiaTheme="minorEastAsia" w:hAnsi="Cambria Math"/>
+                <w:i/>
+                <w:sz w:val="28"/>
+                <w:szCs w:val="28"/>
+              </w:rPr>
+            </m:ctrlPr>
+          </m:fPr>
+          <m:num>
+            <m:r>
+              <w:rPr>
+                <w:rFonts w:ascii="Cambria Math" w:eastAsiaTheme="minorEastAsia" w:hAnsi="Cambria Math"/>
+                <w:sz w:val="28"/>
+                <w:szCs w:val="28"/>
+              </w:rPr>
+              <m:t>1</m:t>
+            </m:r>
+          </m:num>
+          <m:den>
+            <m:r>
+              <w:rPr>
+                <w:rFonts w:ascii="Cambria Math" w:eastAsiaTheme="minorEastAsia" w:hAnsi="Cambria Math"/>
+                <w:sz w:val="28"/>
+                <w:szCs w:val="28"/>
+              </w:rPr>
+              <m:t>2*π*</m:t>
+            </m:r>
+            <m:sSub>
+              <m:sSubPr>
+                <m:ctrlPr>
+                  <w:rPr>
+                    <w:rFonts w:ascii="Cambria Math" w:eastAsiaTheme="minorEastAsia" w:hAnsi="Cambria Math"/>
+                    <w:i/>
+                    <w:sz w:val="28"/>
+                    <w:szCs w:val="28"/>
+                  </w:rPr>
+                </m:ctrlPr>
+              </m:sSubPr>
+              <m:e>
+                <m:r>
+                  <w:rPr>
+                    <w:rFonts w:ascii="Cambria Math" w:eastAsiaTheme="minorEastAsia" w:hAnsi="Cambria Math"/>
+                    <w:sz w:val="28"/>
+                    <w:szCs w:val="28"/>
+                  </w:rPr>
+                  <m:t>C</m:t>
+                </m:r>
+              </m:e>
+              <m:sub>
+                <m:r>
+                  <w:rPr>
+                    <w:rFonts w:ascii="Cambria Math" w:eastAsiaTheme="minorEastAsia" w:hAnsi="Cambria Math"/>
+                    <w:sz w:val="28"/>
+                    <w:szCs w:val="28"/>
+                  </w:rPr>
+                  <m:t>f3</m:t>
+                </m:r>
+              </m:sub>
+            </m:sSub>
+            <m:r>
+              <w:rPr>
+                <w:rFonts w:ascii="Cambria Math" w:eastAsiaTheme="minorEastAsia" w:hAnsi="Cambria Math"/>
+                <w:sz w:val="28"/>
+                <w:szCs w:val="28"/>
+              </w:rPr>
+              <m:t>*</m:t>
+            </m:r>
+            <m:sSub>
+              <m:sSubPr>
+                <m:ctrlPr>
+                  <w:rPr>
+                    <w:rFonts w:ascii="Cambria Math" w:eastAsiaTheme="minorEastAsia" w:hAnsi="Cambria Math"/>
+                    <w:i/>
+                    <w:sz w:val="28"/>
+                    <w:szCs w:val="28"/>
+                  </w:rPr>
+                </m:ctrlPr>
+              </m:sSubPr>
+              <m:e>
+                <m:r>
+                  <w:rPr>
+                    <w:rFonts w:ascii="Cambria Math" w:eastAsiaTheme="minorEastAsia" w:hAnsi="Cambria Math"/>
+                    <w:sz w:val="28"/>
+                    <w:szCs w:val="28"/>
+                  </w:rPr>
+                  <m:t>R</m:t>
+                </m:r>
+              </m:e>
+              <m:sub>
+                <m:r>
+                  <w:rPr>
+                    <w:rFonts w:ascii="Cambria Math" w:eastAsiaTheme="minorEastAsia" w:hAnsi="Cambria Math"/>
+                    <w:sz w:val="28"/>
+                    <w:szCs w:val="28"/>
+                  </w:rPr>
+                  <m:t>f3</m:t>
+                </m:r>
+              </m:sub>
+            </m:sSub>
+          </m:den>
+        </m:f>
+        <m:r>
+          <w:rPr>
+            <w:rFonts w:ascii="Cambria Math" w:eastAsiaTheme="minorEastAsia" w:hAnsi="Cambria Math"/>
+            <w:sz w:val="28"/>
+            <w:szCs w:val="28"/>
+          </w:rPr>
+          <m:t xml:space="preserve">, </m:t>
+        </m:r>
+        <m:sSub>
+          <m:sSubPr>
+            <m:ctrlPr>
+              <w:rPr>
+                <w:rFonts w:ascii="Cambria Math" w:eastAsiaTheme="minorEastAsia" w:hAnsi="Cambria Math"/>
+                <w:i/>
+                <w:sz w:val="28"/>
+                <w:szCs w:val="28"/>
+              </w:rPr>
+            </m:ctrlPr>
+          </m:sSubPr>
+          <m:e>
+            <m:r>
+              <w:rPr>
+                <w:rFonts w:ascii="Cambria Math" w:eastAsiaTheme="minorEastAsia" w:hAnsi="Cambria Math"/>
+                <w:sz w:val="28"/>
+                <w:szCs w:val="28"/>
+              </w:rPr>
+              <m:t>F</m:t>
+            </m:r>
+          </m:e>
+          <m:sub>
+            <m:r>
+              <w:rPr>
+                <w:rFonts w:ascii="Cambria Math" w:eastAsiaTheme="minorEastAsia" w:hAnsi="Cambria Math"/>
+                <w:sz w:val="28"/>
+                <w:szCs w:val="28"/>
+              </w:rPr>
+              <m:t>p3</m:t>
+            </m:r>
+          </m:sub>
+        </m:sSub>
+        <m:r>
+          <w:rPr>
+            <w:rFonts w:ascii="Cambria Math" w:eastAsiaTheme="minorEastAsia" w:hAnsi="Cambria Math"/>
+            <w:sz w:val="28"/>
+            <w:szCs w:val="28"/>
+          </w:rPr>
+          <m:t xml:space="preserve">= </m:t>
+        </m:r>
+        <m:f>
+          <m:fPr>
+            <m:ctrlPr>
+              <w:rPr>
+                <w:rFonts w:ascii="Cambria Math" w:eastAsiaTheme="minorEastAsia" w:hAnsi="Cambria Math"/>
+                <w:i/>
+                <w:sz w:val="28"/>
+                <w:szCs w:val="28"/>
+              </w:rPr>
+            </m:ctrlPr>
+          </m:fPr>
+          <m:num>
+            <m:r>
+              <w:rPr>
+                <w:rFonts w:ascii="Cambria Math" w:eastAsiaTheme="minorEastAsia" w:hAnsi="Cambria Math"/>
+                <w:sz w:val="28"/>
+                <w:szCs w:val="28"/>
+              </w:rPr>
+              <m:t>1</m:t>
+            </m:r>
+          </m:num>
+          <m:den>
+            <m:r>
+              <w:rPr>
+                <w:rFonts w:ascii="Cambria Math" w:eastAsiaTheme="minorEastAsia" w:hAnsi="Cambria Math"/>
+                <w:sz w:val="28"/>
+                <w:szCs w:val="28"/>
+              </w:rPr>
+              <m:t>2*π*</m:t>
+            </m:r>
+            <m:sSub>
+              <m:sSubPr>
+                <m:ctrlPr>
+                  <w:rPr>
+                    <w:rFonts w:ascii="Cambria Math" w:eastAsiaTheme="minorEastAsia" w:hAnsi="Cambria Math"/>
+                    <w:i/>
+                    <w:sz w:val="28"/>
+                    <w:szCs w:val="28"/>
+                  </w:rPr>
+                </m:ctrlPr>
+              </m:sSubPr>
+              <m:e>
+                <m:r>
+                  <w:rPr>
+                    <w:rFonts w:ascii="Cambria Math" w:eastAsiaTheme="minorEastAsia" w:hAnsi="Cambria Math"/>
+                    <w:sz w:val="28"/>
+                    <w:szCs w:val="28"/>
+                  </w:rPr>
+                  <m:t>C</m:t>
+                </m:r>
+              </m:e>
+              <m:sub>
+                <m:r>
+                  <w:rPr>
+                    <w:rFonts w:ascii="Cambria Math" w:eastAsiaTheme="minorEastAsia" w:hAnsi="Cambria Math"/>
+                    <w:sz w:val="28"/>
+                    <w:szCs w:val="28"/>
+                  </w:rPr>
+                  <m:t>C2</m:t>
+                </m:r>
+              </m:sub>
+            </m:sSub>
+            <m:r>
+              <w:rPr>
+                <w:rFonts w:ascii="Cambria Math" w:eastAsiaTheme="minorEastAsia" w:hAnsi="Cambria Math"/>
+                <w:sz w:val="28"/>
+                <w:szCs w:val="28"/>
+              </w:rPr>
+              <m:t>*</m:t>
+            </m:r>
+            <m:sSub>
+              <m:sSubPr>
+                <m:ctrlPr>
+                  <w:rPr>
+                    <w:rFonts w:ascii="Cambria Math" w:eastAsiaTheme="minorEastAsia" w:hAnsi="Cambria Math"/>
+                    <w:i/>
+                    <w:sz w:val="28"/>
+                    <w:szCs w:val="28"/>
+                  </w:rPr>
+                </m:ctrlPr>
+              </m:sSubPr>
+              <m:e>
+                <m:r>
+                  <w:rPr>
+                    <w:rFonts w:ascii="Cambria Math" w:eastAsiaTheme="minorEastAsia" w:hAnsi="Cambria Math"/>
+                    <w:sz w:val="28"/>
+                    <w:szCs w:val="28"/>
+                  </w:rPr>
+                  <m:t>R</m:t>
+                </m:r>
+              </m:e>
+              <m:sub>
+                <m:r>
+                  <w:rPr>
+                    <w:rFonts w:ascii="Cambria Math" w:eastAsiaTheme="minorEastAsia" w:hAnsi="Cambria Math"/>
+                    <w:sz w:val="28"/>
+                    <w:szCs w:val="28"/>
+                  </w:rPr>
+                  <m:t>C1</m:t>
+                </m:r>
+              </m:sub>
+            </m:sSub>
+          </m:den>
+        </m:f>
+      </m:oMath>
+      <w:r>
+        <w:rPr>
+          <w:rFonts w:eastAsiaTheme="minorEastAsia"/>
+          <w:sz w:val="28"/>
+          <w:szCs w:val="28"/>
+        </w:rPr>
+        <w:t xml:space="preserve">                            </w:t>
+      </w:r>
+      <w:r>
+        <w:rPr>
+          <w:rFonts w:eastAsiaTheme="minorEastAsia"/>
+          <w:szCs w:val="24"/>
+        </w:rPr>
+        <w:t>(22)</w:t>
+      </w:r>
+    </w:p>
+    <w:p>
+      <w:pPr>
+        <w:rPr>
+          <w:rFonts w:eastAsiaTheme="minorEastAsia"/>
+          <w:szCs w:val="24"/>
+        </w:rPr>
+      </w:pPr>
+      <w:r>
+        <w:rPr>
+          <w:rFonts w:eastAsiaTheme="minorEastAsia"/>
+          <w:szCs w:val="24"/>
+        </w:rPr>
+        <w:t xml:space="preserve">In order to find the circuit component values, it is needed to start with attaining a value to a capacitor. In our case we selected </w:t>
+      </w:r>
+      <m:oMath>
+        <m:sSub>
+          <m:sSubPr>
+            <m:ctrlPr>
+              <w:rPr>
+                <w:rFonts w:ascii="Cambria Math" w:eastAsiaTheme="minorEastAsia" w:hAnsi="Cambria Math"/>
+                <w:i/>
+                <w:szCs w:val="24"/>
+              </w:rPr>
+            </m:ctrlPr>
+          </m:sSubPr>
+          <m:e>
+            <m:r>
+              <w:rPr>
+                <w:rFonts w:ascii="Cambria Math" w:eastAsiaTheme="minorEastAsia" w:hAnsi="Cambria Math"/>
+                <w:szCs w:val="24"/>
+              </w:rPr>
+              <m:t>C</m:t>
+            </m:r>
+          </m:e>
+          <m:sub>
+            <m:r>
+              <w:rPr>
+                <w:rFonts w:ascii="Cambria Math" w:eastAsiaTheme="minorEastAsia" w:hAnsi="Cambria Math"/>
+                <w:szCs w:val="24"/>
+              </w:rPr>
+              <m:t>f3</m:t>
+            </m:r>
+          </m:sub>
+        </m:sSub>
+      </m:oMath>
+      <w:r>
+        <w:rPr>
+          <w:rFonts w:eastAsiaTheme="minorEastAsia"/>
+          <w:szCs w:val="24"/>
+        </w:rPr>
+        <w:t xml:space="preserve"> equal to 2.2nF. Moreover, the </w:t>
+      </w:r>
+      <w:r>
+        <w:rPr>
+          <w:rFonts w:eastAsiaTheme="minorEastAsia"/>
+          <w:szCs w:val="24"/>
+        </w:rPr>
+        <w:t>voltage level</w:t>
+      </w:r>
+      <w:r>
+        <w:rPr>
+          <w:rFonts w:eastAsiaTheme="minorEastAsia"/>
+          <w:szCs w:val="24"/>
+        </w:rPr>
+        <w:t xml:space="preserve"> of the </w:t>
+      </w:r>
+      <w:r>
+        <w:rPr>
+          <w:rFonts w:eastAsiaTheme="minorEastAsia"/>
+          <w:szCs w:val="24"/>
+        </w:rPr>
+        <w:t xml:space="preserve">sawtooth wave has to be selected beforehand and which is selected as 1.8 Volts which is a standard selection. </w:t>
+      </w:r>
+      <w:r>
+        <w:rPr>
+          <w:rFonts w:eastAsiaTheme="minorEastAsia"/>
+          <w:szCs w:val="24"/>
+        </w:rPr>
+        <w:t>Then, w</w:t>
+      </w:r>
+      <w:r>
+        <w:rPr>
+          <w:rFonts w:eastAsiaTheme="minorEastAsia"/>
+          <w:szCs w:val="24"/>
+        </w:rPr>
+        <w:t xml:space="preserve">hen the formulas given in equations (21) and (22) are used to find the required frequencies given in equation (20), the resulting circuit component values can be </w:t>
+      </w:r>
+      <w:r>
+        <w:rPr>
+          <w:rFonts w:eastAsiaTheme="minorEastAsia"/>
+          <w:szCs w:val="24"/>
+        </w:rPr>
+        <w:t>found</w:t>
+      </w:r>
+      <w:r>
+        <w:rPr>
+          <w:rFonts w:eastAsiaTheme="minorEastAsia"/>
+          <w:szCs w:val="24"/>
+        </w:rPr>
+        <w:t xml:space="preserve"> as follows:</w:t>
+      </w:r>
+    </w:p>
+    <w:tbl>
+      <w:tblPr>
+        <w:tblStyle w:val="TabloKlavuzu"/>
+        <w:tblW w:w="0" w:type="auto"/>
+        <w:tblLook w:val="04A0" w:firstRow="1" w:lastRow="0" w:firstColumn="1" w:lastColumn="0" w:noHBand="0" w:noVBand="1"/>
+      </w:tblPr>
+      <w:tblGrid>
+        <w:gridCol w:w="1335"/>
+        <w:gridCol w:w="1335"/>
+        <w:gridCol w:w="1336"/>
+        <w:gridCol w:w="1336"/>
+        <w:gridCol w:w="1336"/>
+        <w:gridCol w:w="1336"/>
+        <w:gridCol w:w="1336"/>
+      </w:tblGrid>
+      <w:tr>
+        <w:tc>
+          <w:tcPr>
+            <w:tcW w:w="1335" w:type="dxa"/>
+          </w:tcPr>
+          <w:p>
+            <w:pPr>
+              <w:rPr>
+                <w:rFonts w:eastAsiaTheme="minorEastAsia"/>
+              </w:rPr>
+            </w:pPr>
+            <m:oMathPara>
+              <m:oMath>
+                <m:sSub>
+                  <m:sSubPr>
+                    <m:ctrlPr>
+                      <w:rPr>
+                        <w:rFonts w:ascii="Cambria Math" w:eastAsiaTheme="minorEastAsia" w:hAnsi="Cambria Math"/>
+                        <w:i/>
+                        <w:sz w:val="28"/>
+                        <w:szCs w:val="28"/>
+                      </w:rPr>
+                    </m:ctrlPr>
+                  </m:sSubPr>
+                  <m:e>
+                    <m:r>
+                      <w:rPr>
+                        <w:rFonts w:ascii="Cambria Math" w:eastAsiaTheme="minorEastAsia" w:hAnsi="Cambria Math"/>
+                        <w:sz w:val="28"/>
+                        <w:szCs w:val="28"/>
+                      </w:rPr>
+                      <m:t>C</m:t>
+                    </m:r>
+                  </m:e>
+                  <m:sub>
+                    <m:r>
+                      <w:rPr>
+                        <w:rFonts w:ascii="Cambria Math" w:eastAsiaTheme="minorEastAsia" w:hAnsi="Cambria Math"/>
+                        <w:sz w:val="28"/>
+                        <w:szCs w:val="28"/>
+                      </w:rPr>
+                      <m:t>C1</m:t>
+                    </m:r>
+                  </m:sub>
+                </m:sSub>
+              </m:oMath>
+            </m:oMathPara>
+          </w:p>
+        </w:tc>
+        <w:tc>
+          <w:tcPr>
+            <w:tcW w:w="1335" w:type="dxa"/>
+          </w:tcPr>
+          <w:p>
+            <w:pPr>
+              <w:rPr>
+                <w:rFonts w:eastAsiaTheme="minorEastAsia"/>
+              </w:rPr>
+            </w:pPr>
+            <m:oMathPara>
+              <m:oMath>
+                <m:sSub>
+                  <m:sSubPr>
+                    <m:ctrlPr>
+                      <w:rPr>
+                        <w:rFonts w:ascii="Cambria Math" w:eastAsiaTheme="minorEastAsia" w:hAnsi="Cambria Math"/>
+                        <w:i/>
+                        <w:sz w:val="28"/>
+                        <w:szCs w:val="28"/>
+                      </w:rPr>
+                    </m:ctrlPr>
+                  </m:sSubPr>
+                  <m:e>
+                    <m:r>
+                      <w:rPr>
+                        <w:rFonts w:ascii="Cambria Math" w:eastAsiaTheme="minorEastAsia" w:hAnsi="Cambria Math"/>
+                        <w:sz w:val="28"/>
+                        <w:szCs w:val="28"/>
+                      </w:rPr>
+                      <m:t>C</m:t>
+                    </m:r>
+                  </m:e>
+                  <m:sub>
+                    <m:r>
+                      <w:rPr>
+                        <w:rFonts w:ascii="Cambria Math" w:eastAsiaTheme="minorEastAsia" w:hAnsi="Cambria Math"/>
+                        <w:sz w:val="28"/>
+                        <w:szCs w:val="28"/>
+                      </w:rPr>
+                      <m:t>C2</m:t>
+                    </m:r>
+                  </m:sub>
+                </m:sSub>
+              </m:oMath>
+            </m:oMathPara>
+          </w:p>
+        </w:tc>
+        <w:tc>
+          <w:tcPr>
+            <w:tcW w:w="1336" w:type="dxa"/>
+          </w:tcPr>
+          <w:p>
+            <w:pPr>
+              <w:rPr>
+                <w:rFonts w:eastAsiaTheme="minorEastAsia"/>
+              </w:rPr>
+            </w:pPr>
+            <m:oMathPara>
+              <m:oMath>
+                <m:sSub>
+                  <m:sSubPr>
+                    <m:ctrlPr>
+                      <w:rPr>
+                        <w:rFonts w:ascii="Cambria Math" w:eastAsiaTheme="minorEastAsia" w:hAnsi="Cambria Math"/>
+                        <w:i/>
+                        <w:sz w:val="28"/>
+                        <w:szCs w:val="28"/>
+                      </w:rPr>
+                    </m:ctrlPr>
+                  </m:sSubPr>
+                  <m:e>
+                    <m:r>
+                      <w:rPr>
+                        <w:rFonts w:ascii="Cambria Math" w:eastAsiaTheme="minorEastAsia" w:hAnsi="Cambria Math"/>
+                        <w:sz w:val="28"/>
+                        <w:szCs w:val="28"/>
+                      </w:rPr>
+                      <m:t>C</m:t>
+                    </m:r>
+                  </m:e>
+                  <m:sub>
+                    <m:r>
+                      <w:rPr>
+                        <w:rFonts w:ascii="Cambria Math" w:eastAsiaTheme="minorEastAsia" w:hAnsi="Cambria Math"/>
+                        <w:sz w:val="28"/>
+                        <w:szCs w:val="28"/>
+                      </w:rPr>
+                      <m:t>f3</m:t>
+                    </m:r>
+                  </m:sub>
+                </m:sSub>
+              </m:oMath>
+            </m:oMathPara>
+          </w:p>
+        </w:tc>
+        <w:tc>
+          <w:tcPr>
+            <w:tcW w:w="1336" w:type="dxa"/>
+          </w:tcPr>
+          <w:p>
+            <w:pPr>
+              <w:rPr>
+                <w:rFonts w:eastAsiaTheme="minorEastAsia"/>
+              </w:rPr>
+            </w:pPr>
+            <m:oMathPara>
+              <m:oMath>
+                <m:sSub>
+                  <m:sSubPr>
+                    <m:ctrlPr>
+                      <w:rPr>
+                        <w:rFonts w:ascii="Cambria Math" w:eastAsiaTheme="minorEastAsia" w:hAnsi="Cambria Math"/>
+                        <w:i/>
+                        <w:sz w:val="28"/>
+                        <w:szCs w:val="28"/>
+                      </w:rPr>
+                    </m:ctrlPr>
+                  </m:sSubPr>
+                  <m:e>
+                    <m:r>
+                      <w:rPr>
+                        <w:rFonts w:ascii="Cambria Math" w:eastAsiaTheme="minorEastAsia" w:hAnsi="Cambria Math"/>
+                        <w:sz w:val="28"/>
+                        <w:szCs w:val="28"/>
+                      </w:rPr>
+                      <m:t>R</m:t>
+                    </m:r>
+                  </m:e>
+                  <m:sub>
+                    <m:r>
+                      <w:rPr>
+                        <w:rFonts w:ascii="Cambria Math" w:eastAsiaTheme="minorEastAsia" w:hAnsi="Cambria Math"/>
+                        <w:sz w:val="28"/>
+                        <w:szCs w:val="28"/>
+                      </w:rPr>
+                      <m:t>f1</m:t>
+                    </m:r>
+                  </m:sub>
+                </m:sSub>
+              </m:oMath>
+            </m:oMathPara>
+          </w:p>
+        </w:tc>
+        <w:tc>
+          <w:tcPr>
+            <w:tcW w:w="1336" w:type="dxa"/>
+          </w:tcPr>
+          <w:p>
+            <w:pPr>
+              <w:rPr>
+                <w:rFonts w:eastAsiaTheme="minorEastAsia"/>
+              </w:rPr>
+            </w:pPr>
+            <m:oMathPara>
+              <m:oMath>
+                <m:sSub>
+                  <m:sSubPr>
+                    <m:ctrlPr>
+                      <w:rPr>
+                        <w:rFonts w:ascii="Cambria Math" w:eastAsiaTheme="minorEastAsia" w:hAnsi="Cambria Math"/>
+                        <w:i/>
+                        <w:sz w:val="28"/>
+                        <w:szCs w:val="28"/>
+                      </w:rPr>
+                    </m:ctrlPr>
+                  </m:sSubPr>
+                  <m:e>
+                    <m:r>
+                      <w:rPr>
+                        <w:rFonts w:ascii="Cambria Math" w:eastAsiaTheme="minorEastAsia" w:hAnsi="Cambria Math"/>
+                        <w:sz w:val="28"/>
+                        <w:szCs w:val="28"/>
+                      </w:rPr>
+                      <m:t>R</m:t>
+                    </m:r>
+                  </m:e>
+                  <m:sub>
+                    <m:r>
+                      <w:rPr>
+                        <w:rFonts w:ascii="Cambria Math" w:eastAsiaTheme="minorEastAsia" w:hAnsi="Cambria Math"/>
+                        <w:sz w:val="28"/>
+                        <w:szCs w:val="28"/>
+                      </w:rPr>
+                      <m:t>f</m:t>
+                    </m:r>
+                    <m:r>
+                      <w:rPr>
+                        <w:rFonts w:ascii="Cambria Math" w:eastAsiaTheme="minorEastAsia" w:hAnsi="Cambria Math"/>
+                        <w:sz w:val="28"/>
+                        <w:szCs w:val="28"/>
+                      </w:rPr>
+                      <m:t>2</m:t>
+                    </m:r>
+                  </m:sub>
+                </m:sSub>
+              </m:oMath>
+            </m:oMathPara>
+          </w:p>
+        </w:tc>
+        <w:tc>
+          <w:tcPr>
+            <w:tcW w:w="1336" w:type="dxa"/>
+          </w:tcPr>
+          <w:p>
+            <w:pPr>
+              <w:rPr>
+                <w:rFonts w:eastAsiaTheme="minorEastAsia"/>
+              </w:rPr>
+            </w:pPr>
+            <m:oMathPara>
+              <m:oMath>
+                <m:sSub>
+                  <m:sSubPr>
+                    <m:ctrlPr>
+                      <w:rPr>
+                        <w:rFonts w:ascii="Cambria Math" w:eastAsiaTheme="minorEastAsia" w:hAnsi="Cambria Math"/>
+                        <w:i/>
+                        <w:sz w:val="28"/>
+                        <w:szCs w:val="28"/>
+                      </w:rPr>
+                    </m:ctrlPr>
+                  </m:sSubPr>
+                  <m:e>
+                    <m:r>
+                      <w:rPr>
+                        <w:rFonts w:ascii="Cambria Math" w:eastAsiaTheme="minorEastAsia" w:hAnsi="Cambria Math"/>
+                        <w:sz w:val="28"/>
+                        <w:szCs w:val="28"/>
+                      </w:rPr>
+                      <m:t>R</m:t>
+                    </m:r>
+                  </m:e>
+                  <m:sub>
+                    <m:r>
+                      <w:rPr>
+                        <w:rFonts w:ascii="Cambria Math" w:eastAsiaTheme="minorEastAsia" w:hAnsi="Cambria Math"/>
+                        <w:sz w:val="28"/>
+                        <w:szCs w:val="28"/>
+                      </w:rPr>
+                      <m:t>f</m:t>
+                    </m:r>
+                    <m:r>
+                      <w:rPr>
+                        <w:rFonts w:ascii="Cambria Math" w:eastAsiaTheme="minorEastAsia" w:hAnsi="Cambria Math"/>
+                        <w:sz w:val="28"/>
+                        <w:szCs w:val="28"/>
+                      </w:rPr>
+                      <m:t>3</m:t>
+                    </m:r>
+                  </m:sub>
+                </m:sSub>
+              </m:oMath>
+            </m:oMathPara>
+          </w:p>
+        </w:tc>
+        <w:tc>
+          <w:tcPr>
+            <w:tcW w:w="1336" w:type="dxa"/>
+          </w:tcPr>
+          <w:p>
+            <w:pPr>
+              <w:rPr>
+                <w:rFonts w:eastAsiaTheme="minorEastAsia"/>
+              </w:rPr>
+            </w:pPr>
+            <m:oMathPara>
+              <m:oMath>
+                <m:sSub>
+                  <m:sSubPr>
+                    <m:ctrlPr>
+                      <w:rPr>
+                        <w:rFonts w:ascii="Cambria Math" w:eastAsiaTheme="minorEastAsia" w:hAnsi="Cambria Math"/>
+                        <w:i/>
+                        <w:sz w:val="28"/>
+                        <w:szCs w:val="28"/>
+                      </w:rPr>
+                    </m:ctrlPr>
+                  </m:sSubPr>
+                  <m:e>
+                    <m:r>
+                      <w:rPr>
+                        <w:rFonts w:ascii="Cambria Math" w:eastAsiaTheme="minorEastAsia" w:hAnsi="Cambria Math"/>
+                        <w:sz w:val="28"/>
+                        <w:szCs w:val="28"/>
+                      </w:rPr>
+                      <m:t>R</m:t>
+                    </m:r>
+                  </m:e>
+                  <m:sub>
+                    <m:r>
+                      <w:rPr>
+                        <w:rFonts w:ascii="Cambria Math" w:eastAsiaTheme="minorEastAsia" w:hAnsi="Cambria Math"/>
+                        <w:sz w:val="28"/>
+                        <w:szCs w:val="28"/>
+                      </w:rPr>
+                      <m:t>C1</m:t>
+                    </m:r>
+                  </m:sub>
+                </m:sSub>
+              </m:oMath>
+            </m:oMathPara>
+          </w:p>
+        </w:tc>
+      </w:tr>
+      <w:tr>
+        <w:tc>
+          <w:tcPr>
+            <w:tcW w:w="1335" w:type="dxa"/>
+          </w:tcPr>
+          <w:p>
+            <w:pPr>
+              <w:rPr>
+                <w:rFonts w:eastAsiaTheme="minorEastAsia"/>
+              </w:rPr>
+            </w:pPr>
+            <w:r>
+              <w:rPr>
+                <w:rFonts w:eastAsiaTheme="minorEastAsia"/>
+              </w:rPr>
+              <w:t>19.5nF</w:t>
+            </w:r>
+          </w:p>
+        </w:tc>
+        <w:tc>
+          <w:tcPr>
+            <w:tcW w:w="1335" w:type="dxa"/>
+          </w:tcPr>
+          <w:p>
+            <w:pPr>
+              <w:rPr>
+                <w:rFonts w:eastAsiaTheme="minorEastAsia"/>
+              </w:rPr>
+            </w:pPr>
+            <w:r>
+              <w:rPr>
+                <w:rFonts w:eastAsiaTheme="minorEastAsia"/>
+              </w:rPr>
+              <w:t>1</w:t>
+            </w:r>
+            <w:r>
+              <w:rPr>
+                <w:rFonts w:eastAsiaTheme="minorEastAsia"/>
+              </w:rPr>
+              <w:t>nF</w:t>
+            </w:r>
+          </w:p>
+        </w:tc>
+        <w:tc>
+          <w:tcPr>
+            <w:tcW w:w="1336" w:type="dxa"/>
+          </w:tcPr>
+          <w:p>
+            <w:pPr>
+              <w:rPr>
+                <w:rFonts w:eastAsiaTheme="minorEastAsia"/>
+              </w:rPr>
+            </w:pPr>
+            <w:r>
+              <w:rPr>
+                <w:rFonts w:eastAsiaTheme="minorEastAsia"/>
+              </w:rPr>
+              <w:t>2.2</w:t>
+            </w:r>
+            <w:r>
+              <w:rPr>
+                <w:rFonts w:eastAsiaTheme="minorEastAsia"/>
+              </w:rPr>
+              <w:t>nF</w:t>
+            </w:r>
+          </w:p>
+        </w:tc>
+        <w:tc>
+          <w:tcPr>
+            <w:tcW w:w="1336" w:type="dxa"/>
+          </w:tcPr>
+          <w:p>
+            <w:pPr>
+              <w:rPr>
+                <w:rFonts w:eastAsiaTheme="minorEastAsia"/>
+              </w:rPr>
+            </w:pPr>
+            <w:r>
+              <w:rPr>
+                <w:rFonts w:eastAsiaTheme="minorEastAsia"/>
+              </w:rPr>
+              <w:t>54.5</w:t>
+            </w:r>
+            <w:r>
+              <w:rPr>
+                <w:rFonts w:eastAsiaTheme="minorEastAsia"/>
+              </w:rPr>
+              <w:t>kΩ</w:t>
+            </w:r>
+          </w:p>
+        </w:tc>
+        <w:tc>
+          <w:tcPr>
+            <w:tcW w:w="1336" w:type="dxa"/>
+          </w:tcPr>
+          <w:p>
+            <w:pPr>
+              <w:rPr>
+                <w:rFonts w:eastAsiaTheme="minorEastAsia"/>
+              </w:rPr>
+            </w:pPr>
+            <w:r>
+              <w:rPr>
+                <w:rFonts w:eastAsiaTheme="minorEastAsia"/>
+              </w:rPr>
+              <w:t>7.45</w:t>
+            </w:r>
+            <w:r>
+              <w:rPr>
+                <w:rFonts w:eastAsiaTheme="minorEastAsia"/>
+              </w:rPr>
+              <w:t>kΩ</w:t>
+            </w:r>
+          </w:p>
+        </w:tc>
+        <w:tc>
+          <w:tcPr>
+            <w:tcW w:w="1336" w:type="dxa"/>
+          </w:tcPr>
+          <w:p>
+            <w:pPr>
+              <w:rPr>
+                <w:rFonts w:eastAsiaTheme="minorEastAsia"/>
+              </w:rPr>
+            </w:pPr>
+            <w:r>
+              <w:rPr>
+                <w:rFonts w:eastAsiaTheme="minorEastAsia"/>
+              </w:rPr>
+              <w:t>3.88k</w:t>
+            </w:r>
+            <w:r>
+              <w:rPr>
+                <w:rFonts w:eastAsiaTheme="minorEastAsia"/>
+              </w:rPr>
+              <w:t>Ω</w:t>
+            </w:r>
+          </w:p>
+        </w:tc>
+        <w:tc>
+          <w:tcPr>
+            <w:tcW w:w="1336" w:type="dxa"/>
+          </w:tcPr>
+          <w:p>
+            <w:pPr>
+              <w:rPr>
+                <w:rFonts w:eastAsiaTheme="minorEastAsia"/>
+              </w:rPr>
+            </w:pPr>
+            <w:r>
+              <w:rPr>
+                <w:rFonts w:eastAsiaTheme="minorEastAsia"/>
+              </w:rPr>
+              <w:t>8.8</w:t>
+            </w:r>
+            <w:r>
+              <w:rPr>
+                <w:rFonts w:eastAsiaTheme="minorEastAsia"/>
+              </w:rPr>
+              <w:t>kΩ</w:t>
+            </w:r>
+          </w:p>
+        </w:tc>
+      </w:tr>
+    </w:tbl>
+    <w:p>
+      <w:pPr>
+        <w:jc w:val="center"/>
+        <w:rPr>
+          <w:rFonts w:eastAsiaTheme="minorEastAsia"/>
+          <w:szCs w:val="24"/>
+        </w:rPr>
+      </w:pPr>
       <w:bookmarkStart w:id="0" w:name="_GoBack"/>
       <w:bookmarkEnd w:id="0"/>
-      <w:r>
-        <w:rPr>
-          <w:szCs w:val="24"/>
-        </w:rPr>
-        <w:t xml:space="preserve"> </w:t>
-      </w:r>
+    </w:p>
+    <w:p>
+      <w:pPr>
+        <w:keepNext/>
+        <w:jc w:val="center"/>
+      </w:pPr>
+      <w:r>
+        <w:rPr>
+          <w:noProof/>
+        </w:rPr>
+        <w:lastRenderedPageBreak/>
+        <w:drawing>
+          <wp:inline distT="0" distB="0" distL="0" distR="0" wp14:anchorId="34C8C7EA" wp14:editId="379AE188">
+            <wp:extent cx="2570155" cy="1693628"/>
+            <wp:effectExtent l="0" t="0" r="1905" b="1905"/>
+            <wp:docPr id="3" name="Resim 3"/>
+            <wp:cNvGraphicFramePr>
+              <a:graphicFrameLocks xmlns:a="http://schemas.openxmlformats.org/drawingml/2006/main" noChangeAspect="1"/>
+            </wp:cNvGraphicFramePr>
+            <a:graphic xmlns:a="http://schemas.openxmlformats.org/drawingml/2006/main">
+              <a:graphicData uri="http://schemas.openxmlformats.org/drawingml/2006/picture">
+                <pic:pic xmlns:pic="http://schemas.openxmlformats.org/drawingml/2006/picture">
+                  <pic:nvPicPr>
+                    <pic:cNvPr id="1" name=""/>
+                    <pic:cNvPicPr/>
+                  </pic:nvPicPr>
+                  <pic:blipFill>
+                    <a:blip r:embed="rId6"/>
+                    <a:stretch>
+                      <a:fillRect/>
+                    </a:stretch>
+                  </pic:blipFill>
+                  <pic:spPr>
+                    <a:xfrm>
+                      <a:off x="0" y="0"/>
+                      <a:ext cx="2573402" cy="1695768"/>
+                    </a:xfrm>
+                    <a:prstGeom prst="rect">
+                      <a:avLst/>
+                    </a:prstGeom>
+                  </pic:spPr>
+                </pic:pic>
+              </a:graphicData>
+            </a:graphic>
+          </wp:inline>
+        </w:drawing>
+      </w:r>
+    </w:p>
+    <w:p>
+      <w:pPr>
+        <w:pStyle w:val="ResimYazs"/>
+        <w:jc w:val="center"/>
+        <w:rPr>
+          <w:rFonts w:eastAsiaTheme="minorEastAsia"/>
+          <w:szCs w:val="24"/>
+        </w:rPr>
+      </w:pPr>
+      <w:r>
+        <w:t xml:space="preserve">Figure </w:t>
+      </w:r>
+      <w:fldSimple w:instr=" SEQ Figure \* ARABIC ">
+        <w:r>
+          <w:rPr>
+            <w:noProof/>
+          </w:rPr>
+          <w:t>3</w:t>
+        </w:r>
+      </w:fldSimple>
+      <w:r>
+        <w:t>: Type III compensator circuit schematic.</w:t>
+      </w:r>
+    </w:p>
+    <w:p>
+      <w:pPr>
+        <w:rPr>
+          <w:rFonts w:eastAsiaTheme="minorEastAsia"/>
+          <w:szCs w:val="24"/>
+        </w:rPr>
+      </w:pPr>
+    </w:p>
+    <w:p>
+      <w:pPr>
+        <w:rPr>
+          <w:rFonts w:eastAsiaTheme="minorEastAsia"/>
+          <w:szCs w:val="24"/>
+        </w:rPr>
+      </w:pPr>
+    </w:p>
+    <w:p>
+      <w:pPr>
+        <w:jc w:val="right"/>
+        <w:rPr>
+          <w:rFonts w:eastAsiaTheme="minorEastAsia"/>
+          <w:szCs w:val="24"/>
+        </w:rPr>
+      </w:pPr>
     </w:p>
     <w:p>
       <w:pPr>

</xml_diff>

<commit_message>
A little correction in the report.
</commit_message>
<xml_diff>
--- a/FinalReport/Tfunction and Compensator Design.docx
+++ b/FinalReport/Tfunction and Compensator Design.docx
@@ -7551,7 +7551,91 @@
           <w:rFonts w:eastAsiaTheme="minorEastAsia"/>
           <w:szCs w:val="24"/>
         </w:rPr>
-        <w:t xml:space="preserve">sawtooth wave has to be selected beforehand and which is selected as 1.8 Volts which is a standard selection. </w:t>
+        <w:t>sawtooth wave</w:t>
+      </w:r>
+      <w:r>
+        <w:rPr>
+          <w:rFonts w:eastAsiaTheme="minorEastAsia"/>
+          <w:szCs w:val="24"/>
+        </w:rPr>
+        <w:t xml:space="preserve"> and the reference voltage</w:t>
+      </w:r>
+      <w:r>
+        <w:rPr>
+          <w:rFonts w:eastAsiaTheme="minorEastAsia"/>
+          <w:szCs w:val="24"/>
+        </w:rPr>
+        <w:t xml:space="preserve"> ha</w:t>
+      </w:r>
+      <w:r>
+        <w:rPr>
+          <w:rFonts w:eastAsiaTheme="minorEastAsia"/>
+          <w:szCs w:val="24"/>
+        </w:rPr>
+        <w:t>ve</w:t>
+      </w:r>
+      <w:r>
+        <w:rPr>
+          <w:rFonts w:eastAsiaTheme="minorEastAsia"/>
+          <w:szCs w:val="24"/>
+        </w:rPr>
+        <w:t xml:space="preserve"> to be selected beforehand and which </w:t>
+      </w:r>
+      <w:r>
+        <w:rPr>
+          <w:rFonts w:eastAsiaTheme="minorEastAsia"/>
+          <w:szCs w:val="24"/>
+        </w:rPr>
+        <w:t>are</w:t>
+      </w:r>
+      <w:r>
+        <w:rPr>
+          <w:rFonts w:eastAsiaTheme="minorEastAsia"/>
+          <w:szCs w:val="24"/>
+        </w:rPr>
+        <w:t xml:space="preserve"> selected as 1.8 Volts</w:t>
+      </w:r>
+      <w:r>
+        <w:rPr>
+          <w:rFonts w:eastAsiaTheme="minorEastAsia"/>
+          <w:szCs w:val="24"/>
+        </w:rPr>
+        <w:t xml:space="preserve"> and 1.2 Volts respectively</w:t>
+      </w:r>
+      <w:r>
+        <w:rPr>
+          <w:rFonts w:eastAsiaTheme="minorEastAsia"/>
+          <w:szCs w:val="24"/>
+        </w:rPr>
+        <w:t xml:space="preserve"> which </w:t>
+      </w:r>
+      <w:r>
+        <w:rPr>
+          <w:rFonts w:eastAsiaTheme="minorEastAsia"/>
+          <w:szCs w:val="24"/>
+        </w:rPr>
+        <w:t>are</w:t>
+      </w:r>
+      <w:r>
+        <w:rPr>
+          <w:rFonts w:eastAsiaTheme="minorEastAsia"/>
+          <w:szCs w:val="24"/>
+        </w:rPr>
+        <w:t xml:space="preserve"> standard selection</w:t>
+      </w:r>
+      <w:r>
+        <w:rPr>
+          <w:rFonts w:eastAsiaTheme="minorEastAsia"/>
+          <w:szCs w:val="24"/>
+        </w:rPr>
+        <w:t>s</w:t>
+      </w:r>
+      <w:r>
+        <w:rPr>
+          <w:rFonts w:eastAsiaTheme="minorEastAsia"/>
+          <w:szCs w:val="24"/>
+        </w:rPr>
+        <w:t xml:space="preserve">. </w:t>
       </w:r>
       <w:r>
         <w:rPr>
@@ -8138,9 +8222,9 @@
         </w:rPr>
         <w:lastRenderedPageBreak/>
         <w:drawing>
-          <wp:inline distT="0" distB="0" distL="0" distR="0" wp14:anchorId="34C8C7EA" wp14:editId="379AE188">
-            <wp:extent cx="2570155" cy="1693628"/>
-            <wp:effectExtent l="0" t="0" r="1905" b="1905"/>
+          <wp:inline distT="0" distB="0" distL="0" distR="0" wp14:anchorId="34C8C7EA" wp14:editId="64488A84">
+            <wp:extent cx="3419060" cy="2253022"/>
+            <wp:effectExtent l="0" t="0" r="0" b="0"/>
             <wp:docPr id="3" name="Resim 3"/>
             <wp:cNvGraphicFramePr>
               <a:graphicFrameLocks xmlns:a="http://schemas.openxmlformats.org/drawingml/2006/main" noChangeAspect="1"/>
@@ -8161,7 +8245,7 @@
                   <pic:spPr>
                     <a:xfrm>
                       <a:off x="0" y="0"/>
-                      <a:ext cx="2573402" cy="1695768"/>
+                      <a:ext cx="3438404" cy="2265769"/>
                     </a:xfrm>
                     <a:prstGeom prst="rect">
                       <a:avLst/>

</xml_diff>

<commit_message>
Bode plots and the comments for them are added.
</commit_message>
<xml_diff>
--- a/FinalReport/Tfunction and Compensator Design.docx
+++ b/FinalReport/Tfunction and Compensator Design.docx
@@ -54,21 +54,7 @@
         <w:rPr>
           <w:szCs w:val="24"/>
         </w:rPr>
-        <w:t xml:space="preserve">We can write the state space equations during </w:t>
-      </w:r>
-      <w:proofErr w:type="spellStart"/>
-      <w:r>
-        <w:rPr>
-          <w:szCs w:val="24"/>
-        </w:rPr>
-        <w:t>d.Ts</w:t>
-      </w:r>
-      <w:proofErr w:type="spellEnd"/>
-      <w:r>
-        <w:rPr>
-          <w:szCs w:val="24"/>
-        </w:rPr>
-        <w:t xml:space="preserve"> as follows:</w:t>
+        <w:t>We can write the state space equations during d.Ts as follows:</w:t>
       </w:r>
     </w:p>
     <w:p>
@@ -392,23 +378,7 @@
           <w:rFonts w:eastAsiaTheme="minorEastAsia"/>
           <w:szCs w:val="24"/>
         </w:rPr>
-        <w:t xml:space="preserve"> is the </w:t>
-      </w:r>
-      <w:proofErr w:type="gramStart"/>
-      <w:r>
-        <w:rPr>
-          <w:rFonts w:eastAsiaTheme="minorEastAsia"/>
-          <w:szCs w:val="24"/>
-        </w:rPr>
-        <w:t>output.</w:t>
-      </w:r>
-      <w:proofErr w:type="gramEnd"/>
-      <w:r>
-        <w:rPr>
-          <w:rFonts w:eastAsiaTheme="minorEastAsia"/>
-          <w:szCs w:val="24"/>
-        </w:rPr>
-        <w:t xml:space="preserve"> </w:t>
+        <w:t xml:space="preserve"> is the output. </w:t>
       </w:r>
       <w:r>
         <w:rPr>
@@ -1154,23 +1124,7 @@
           <w:rFonts w:eastAsiaTheme="minorEastAsia"/>
           <w:szCs w:val="24"/>
         </w:rPr>
-        <w:t xml:space="preserve"> can be called B and in the second part the coefficient of x can be called C. Moreover, in this equation every term can be separated to its DC and AC components (etc. x=</w:t>
-      </w:r>
-      <w:proofErr w:type="spellStart"/>
-      <w:r>
-        <w:rPr>
-          <w:rFonts w:eastAsiaTheme="minorEastAsia"/>
-          <w:szCs w:val="24"/>
-        </w:rPr>
-        <w:t>X+x</w:t>
-      </w:r>
-      <w:proofErr w:type="spellEnd"/>
-      <w:r>
-        <w:rPr>
-          <w:rFonts w:eastAsiaTheme="minorEastAsia"/>
-          <w:szCs w:val="24"/>
-        </w:rPr>
-        <w:t>). The only component that is not separated is the input voltage which is assumed to have no AC component. When every term is separated and the products of two AC components are neglected, we obtain the following equation</w:t>
+        <w:t xml:space="preserve"> can be called B and in the second part the coefficient of x can be called C. Moreover, in this equation every term can be separated to its DC and AC components (etc. x=X+x). The only component that is not separated is the input voltage which is assumed to have no AC component. When every term is separated and the products of two AC components are neglected, we obtain the following equation</w:t>
       </w:r>
       <w:r>
         <w:rPr>
@@ -3334,23 +3288,7 @@
           <w:rFonts w:eastAsiaTheme="minorEastAsia"/>
           <w:szCs w:val="24"/>
         </w:rPr>
-        <w:t xml:space="preserve">For the switch off case the only difference is the </w:t>
-      </w:r>
-      <w:proofErr w:type="spellStart"/>
-      <w:r>
-        <w:rPr>
-          <w:rFonts w:eastAsiaTheme="minorEastAsia"/>
-          <w:szCs w:val="24"/>
-        </w:rPr>
-        <w:t>Vd</w:t>
-      </w:r>
-      <w:proofErr w:type="spellEnd"/>
-      <w:r>
-        <w:rPr>
-          <w:rFonts w:eastAsiaTheme="minorEastAsia"/>
-          <w:szCs w:val="24"/>
-        </w:rPr>
-        <w:t xml:space="preserve"> term in the equation (9) will be zero the rest are the same with the switch on case. </w:t>
+        <w:t xml:space="preserve">For the switch off case the only difference is the Vd term in the equation (9) will be zero the rest are the same with the switch on case. </w:t>
       </w:r>
       <w:r>
         <w:rPr>
@@ -8208,8 +8146,6 @@
           <w:szCs w:val="24"/>
         </w:rPr>
       </w:pPr>
-      <w:bookmarkStart w:id="0" w:name="_GoBack"/>
-      <w:bookmarkEnd w:id="0"/>
     </w:p>
     <w:p>
       <w:pPr>
@@ -8292,20 +8228,223 @@
     </w:p>
     <w:p>
       <w:pPr>
-        <w:rPr>
-          <w:rFonts w:eastAsiaTheme="minorEastAsia"/>
-          <w:szCs w:val="24"/>
+        <w:pStyle w:val="Balk1"/>
+        <w:rPr>
+          <w:rFonts w:eastAsiaTheme="minorEastAsia"/>
+        </w:rPr>
+      </w:pPr>
+      <w:r>
+        <w:rPr>
+          <w:rFonts w:eastAsiaTheme="minorEastAsia"/>
+        </w:rPr>
+        <w:t>Bode Plots</w:t>
+      </w:r>
+    </w:p>
+    <w:p/>
+    <w:p>
+      <w:r>
+        <w:tab/>
+        <w:t xml:space="preserve">At first, we derived the transfer function of the forward converter. At the Figure 4 below the bode plot of this transfer function is indicated. Later, we designed a compensator in order to get a better response from our circuit. Figure 5 indicates the bode plot of the forward converter and compensator system. When we look at the bode plots, there are several differences that draws attention. Firstly,  </w:t>
+      </w:r>
+      <w:r>
+        <w:t xml:space="preserve">the gain of the compensated system is higher for small frequencies and stalls at high gains for a longer time. Moreover, for the higher frequencies the gain drops much faster in the compensated system. From the gain plots, one can observe that compensated system has higher DC gain and better filtering characteristics for harmonics. </w:t>
+      </w:r>
+      <w:r>
+        <w:t xml:space="preserve"> </w:t>
+      </w:r>
+      <w:r>
+        <w:t>The desired characteristics for phase plots are having 180 degrees as the frequency increases (to filter out harmonics) and have a high phase margin (higher than 40 degrees).  The uncompensated system has a good phase margin. However, as the frequency increases the phase angle stays at 90 degrees which is not desired.</w:t>
+      </w:r>
+      <w:r>
+        <w:t xml:space="preserve"> </w:t>
+      </w:r>
+      <w:r>
+        <w:t>Type III compensator make the phase angle start from -90 degrees but thanks to the huge phase boost it still have 60 degrees phase margin and has phase angle 180 degrees for higher frequencies. To sum up all, the compensated system shows a desired behavior and its feasible for our system.</w:t>
+      </w:r>
+      <w:bookmarkStart w:id="0" w:name="_GoBack"/>
+      <w:bookmarkEnd w:id="0"/>
+    </w:p>
+    <w:p>
+      <w:pPr>
+        <w:rPr>
+          <w:noProof/>
         </w:rPr>
       </w:pPr>
     </w:p>
     <w:p>
       <w:pPr>
-        <w:jc w:val="right"/>
-        <w:rPr>
-          <w:rFonts w:eastAsiaTheme="minorEastAsia"/>
-          <w:szCs w:val="24"/>
-        </w:rPr>
+        <w:keepNext/>
+        <w:jc w:val="center"/>
       </w:pPr>
+      <w:r>
+        <w:rPr>
+          <w:noProof/>
+        </w:rPr>
+        <w:lastRenderedPageBreak/>
+        <w:drawing>
+          <wp:inline distT="0" distB="0" distL="0" distR="0" wp14:anchorId="2CD640C1" wp14:editId="4916493D">
+            <wp:extent cx="6467475" cy="3482487"/>
+            <wp:effectExtent l="0" t="0" r="0" b="3810"/>
+            <wp:docPr id="5" name="Resim 5"/>
+            <wp:cNvGraphicFramePr>
+              <a:graphicFrameLocks xmlns:a="http://schemas.openxmlformats.org/drawingml/2006/main" noChangeAspect="1"/>
+            </wp:cNvGraphicFramePr>
+            <a:graphic xmlns:a="http://schemas.openxmlformats.org/drawingml/2006/main">
+              <a:graphicData uri="http://schemas.openxmlformats.org/drawingml/2006/picture">
+                <pic:pic xmlns:pic="http://schemas.openxmlformats.org/drawingml/2006/picture">
+                  <pic:nvPicPr>
+                    <pic:cNvPr id="0" name="Picture 2"/>
+                    <pic:cNvPicPr>
+                      <a:picLocks noChangeAspect="1" noChangeArrowheads="1"/>
+                    </pic:cNvPicPr>
+                  </pic:nvPicPr>
+                  <pic:blipFill rotWithShape="1">
+                    <a:blip r:embed="rId7">
+                      <a:extLst>
+                        <a:ext uri="{28A0092B-C50C-407E-A947-70E740481C1C}">
+                          <a14:useLocalDpi xmlns:a14="http://schemas.microsoft.com/office/drawing/2010/main" val="0"/>
+                        </a:ext>
+                      </a:extLst>
+                    </a:blip>
+                    <a:srcRect l="10898" t="6074" r="7852" b="6650"/>
+                    <a:stretch/>
+                  </pic:blipFill>
+                  <pic:spPr bwMode="auto">
+                    <a:xfrm>
+                      <a:off x="0" y="0"/>
+                      <a:ext cx="6488904" cy="3494025"/>
+                    </a:xfrm>
+                    <a:prstGeom prst="rect">
+                      <a:avLst/>
+                    </a:prstGeom>
+                    <a:noFill/>
+                    <a:ln>
+                      <a:noFill/>
+                    </a:ln>
+                    <a:extLst>
+                      <a:ext uri="{53640926-AAD7-44D8-BBD7-CCE9431645EC}">
+                        <a14:shadowObscured xmlns:a14="http://schemas.microsoft.com/office/drawing/2010/main"/>
+                      </a:ext>
+                    </a:extLst>
+                  </pic:spPr>
+                </pic:pic>
+              </a:graphicData>
+            </a:graphic>
+          </wp:inline>
+        </w:drawing>
+      </w:r>
+    </w:p>
+    <w:p>
+      <w:pPr>
+        <w:pStyle w:val="ResimYazs"/>
+        <w:jc w:val="center"/>
+      </w:pPr>
+      <w:r>
+        <w:t xml:space="preserve">Figure </w:t>
+      </w:r>
+      <w:fldSimple w:instr=" SEQ Figure \* ARABIC ">
+        <w:r>
+          <w:rPr>
+            <w:noProof/>
+          </w:rPr>
+          <w:t>4</w:t>
+        </w:r>
+      </w:fldSimple>
+      <w:r>
+        <w:t>: Bode plot of the forward converter topology.</w:t>
+      </w:r>
+    </w:p>
+    <w:p>
+      <w:pPr>
+        <w:rPr>
+          <w:noProof/>
+        </w:rPr>
+      </w:pPr>
+    </w:p>
+    <w:p>
+      <w:pPr>
+        <w:keepNext/>
+        <w:jc w:val="center"/>
+      </w:pPr>
+      <w:r>
+        <w:rPr>
+          <w:noProof/>
+        </w:rPr>
+        <w:drawing>
+          <wp:inline distT="0" distB="0" distL="0" distR="0" wp14:anchorId="6D30DC38" wp14:editId="0AAC1476">
+            <wp:extent cx="6162179" cy="3419475"/>
+            <wp:effectExtent l="0" t="0" r="0" b="0"/>
+            <wp:docPr id="4" name="Resim 4"/>
+            <wp:cNvGraphicFramePr>
+              <a:graphicFrameLocks xmlns:a="http://schemas.openxmlformats.org/drawingml/2006/main" noChangeAspect="1"/>
+            </wp:cNvGraphicFramePr>
+            <a:graphic xmlns:a="http://schemas.openxmlformats.org/drawingml/2006/main">
+              <a:graphicData uri="http://schemas.openxmlformats.org/drawingml/2006/picture">
+                <pic:pic xmlns:pic="http://schemas.openxmlformats.org/drawingml/2006/picture">
+                  <pic:nvPicPr>
+                    <pic:cNvPr id="0" name="Picture 1"/>
+                    <pic:cNvPicPr>
+                      <a:picLocks noChangeAspect="1" noChangeArrowheads="1"/>
+                    </pic:cNvPicPr>
+                  </pic:nvPicPr>
+                  <pic:blipFill rotWithShape="1">
+                    <a:blip r:embed="rId8" cstate="print">
+                      <a:extLst>
+                        <a:ext uri="{28A0092B-C50C-407E-A947-70E740481C1C}">
+                          <a14:useLocalDpi xmlns:a14="http://schemas.microsoft.com/office/drawing/2010/main" val="0"/>
+                        </a:ext>
+                      </a:extLst>
+                    </a:blip>
+                    <a:srcRect l="9295" t="2877" r="7532" b="5052"/>
+                    <a:stretch/>
+                  </pic:blipFill>
+                  <pic:spPr bwMode="auto">
+                    <a:xfrm>
+                      <a:off x="0" y="0"/>
+                      <a:ext cx="6164167" cy="3420578"/>
+                    </a:xfrm>
+                    <a:prstGeom prst="rect">
+                      <a:avLst/>
+                    </a:prstGeom>
+                    <a:noFill/>
+                    <a:ln>
+                      <a:noFill/>
+                    </a:ln>
+                    <a:extLst>
+                      <a:ext uri="{53640926-AAD7-44D8-BBD7-CCE9431645EC}">
+                        <a14:shadowObscured xmlns:a14="http://schemas.microsoft.com/office/drawing/2010/main"/>
+                      </a:ext>
+                    </a:extLst>
+                  </pic:spPr>
+                </pic:pic>
+              </a:graphicData>
+            </a:graphic>
+          </wp:inline>
+        </w:drawing>
+      </w:r>
+    </w:p>
+    <w:p>
+      <w:pPr>
+        <w:pStyle w:val="ResimYazs"/>
+        <w:jc w:val="center"/>
+        <w:rPr>
+          <w:szCs w:val="22"/>
+        </w:rPr>
+      </w:pPr>
+      <w:r>
+        <w:t xml:space="preserve">Figure </w:t>
+      </w:r>
+      <w:fldSimple w:instr=" SEQ Figure \* ARABIC ">
+        <w:r>
+          <w:rPr>
+            <w:noProof/>
+          </w:rPr>
+          <w:t>5</w:t>
+        </w:r>
+      </w:fldSimple>
+      <w:r>
+        <w:t>: Bode plot of the forward converter with the compensator.</w:t>
+      </w:r>
     </w:p>
     <w:p>
       <w:pPr>

</xml_diff>

<commit_message>
The transient response of the complete system is obtained and added to the report section.
</commit_message>
<xml_diff>
--- a/FinalReport/Tfunction and Compensator Design.docx
+++ b/FinalReport/Tfunction and Compensator Design.docx
@@ -54,7 +54,21 @@
         <w:rPr>
           <w:szCs w:val="24"/>
         </w:rPr>
-        <w:t>We can write the state space equations during d.Ts as follows:</w:t>
+        <w:t xml:space="preserve">We can write the state space equations during </w:t>
+      </w:r>
+      <w:proofErr w:type="spellStart"/>
+      <w:r>
+        <w:rPr>
+          <w:szCs w:val="24"/>
+        </w:rPr>
+        <w:t>d.Ts</w:t>
+      </w:r>
+      <w:proofErr w:type="spellEnd"/>
+      <w:r>
+        <w:rPr>
+          <w:szCs w:val="24"/>
+        </w:rPr>
+        <w:t xml:space="preserve"> as follows:</w:t>
       </w:r>
     </w:p>
     <w:p>
@@ -378,7 +392,23 @@
           <w:rFonts w:eastAsiaTheme="minorEastAsia"/>
           <w:szCs w:val="24"/>
         </w:rPr>
-        <w:t xml:space="preserve"> is the output. </w:t>
+        <w:t xml:space="preserve"> is the </w:t>
+      </w:r>
+      <w:proofErr w:type="gramStart"/>
+      <w:r>
+        <w:rPr>
+          <w:rFonts w:eastAsiaTheme="minorEastAsia"/>
+          <w:szCs w:val="24"/>
+        </w:rPr>
+        <w:t>output.</w:t>
+      </w:r>
+      <w:proofErr w:type="gramEnd"/>
+      <w:r>
+        <w:rPr>
+          <w:rFonts w:eastAsiaTheme="minorEastAsia"/>
+          <w:szCs w:val="24"/>
+        </w:rPr>
+        <w:t xml:space="preserve"> </w:t>
       </w:r>
       <w:r>
         <w:rPr>
@@ -1124,7 +1154,23 @@
           <w:rFonts w:eastAsiaTheme="minorEastAsia"/>
           <w:szCs w:val="24"/>
         </w:rPr>
-        <w:t xml:space="preserve"> can be called B and in the second part the coefficient of x can be called C. Moreover, in this equation every term can be separated to its DC and AC components (etc. x=X+x). The only component that is not separated is the input voltage which is assumed to have no AC component. When every term is separated and the products of two AC components are neglected, we obtain the following equation</w:t>
+        <w:t xml:space="preserve"> can be called B and in the second part the coefficient of x can be called C. Moreover, in this equation every term can be separated to its DC and AC components (etc. x=</w:t>
+      </w:r>
+      <w:proofErr w:type="spellStart"/>
+      <w:r>
+        <w:rPr>
+          <w:rFonts w:eastAsiaTheme="minorEastAsia"/>
+          <w:szCs w:val="24"/>
+        </w:rPr>
+        <w:t>X+x</w:t>
+      </w:r>
+      <w:proofErr w:type="spellEnd"/>
+      <w:r>
+        <w:rPr>
+          <w:rFonts w:eastAsiaTheme="minorEastAsia"/>
+          <w:szCs w:val="24"/>
+        </w:rPr>
+        <w:t>). The only component that is not separated is the input voltage which is assumed to have no AC component. When every term is separated and the products of two AC components are neglected, we obtain the following equation</w:t>
       </w:r>
       <w:r>
         <w:rPr>
@@ -3288,7 +3334,23 @@
           <w:rFonts w:eastAsiaTheme="minorEastAsia"/>
           <w:szCs w:val="24"/>
         </w:rPr>
-        <w:t xml:space="preserve">For the switch off case the only difference is the Vd term in the equation (9) will be zero the rest are the same with the switch on case. </w:t>
+        <w:t xml:space="preserve">For the switch off case the only difference is the </w:t>
+      </w:r>
+      <w:proofErr w:type="spellStart"/>
+      <w:r>
+        <w:rPr>
+          <w:rFonts w:eastAsiaTheme="minorEastAsia"/>
+          <w:szCs w:val="24"/>
+        </w:rPr>
+        <w:t>Vd</w:t>
+      </w:r>
+      <w:proofErr w:type="spellEnd"/>
+      <w:r>
+        <w:rPr>
+          <w:rFonts w:eastAsiaTheme="minorEastAsia"/>
+          <w:szCs w:val="24"/>
+        </w:rPr>
+        <w:t xml:space="preserve"> term in the equation (9) will be zero the rest are the same with the switch on case. </w:t>
       </w:r>
       <w:r>
         <w:rPr>
@@ -7538,7 +7600,21 @@
           <w:rFonts w:eastAsiaTheme="minorEastAsia"/>
           <w:szCs w:val="24"/>
         </w:rPr>
-        <w:t xml:space="preserve"> and 1.2 Volts respectively</w:t>
+        <w:t xml:space="preserve"> and </w:t>
+      </w:r>
+      <w:r>
+        <w:rPr>
+          <w:rFonts w:eastAsiaTheme="minorEastAsia"/>
+          <w:szCs w:val="24"/>
+        </w:rPr>
+        <w:t>0.9</w:t>
+      </w:r>
+      <w:r>
+        <w:rPr>
+          <w:rFonts w:eastAsiaTheme="minorEastAsia"/>
+          <w:szCs w:val="24"/>
+        </w:rPr>
+        <w:t xml:space="preserve"> Volts respectively</w:t>
       </w:r>
       <w:r>
         <w:rPr>
@@ -8078,7 +8154,7 @@
               <w:rPr>
                 <w:rFonts w:eastAsiaTheme="minorEastAsia"/>
               </w:rPr>
-              <w:t>7.45</w:t>
+              <w:t>5.4</w:t>
             </w:r>
             <w:r>
               <w:rPr>
@@ -8261,8 +8337,6 @@
       <w:r>
         <w:t>Type III compensator make the phase angle start from -90 degrees but thanks to the huge phase boost it still have 60 degrees phase margin and has phase angle 180 degrees for higher frequencies. To sum up all, the compensated system shows a desired behavior and its feasible for our system.</w:t>
       </w:r>
-      <w:bookmarkStart w:id="0" w:name="_GoBack"/>
-      <w:bookmarkEnd w:id="0"/>
     </w:p>
     <w:p>
       <w:pPr>
@@ -8427,9 +8501,6 @@
       <w:pPr>
         <w:pStyle w:val="ResimYazs"/>
         <w:jc w:val="center"/>
-        <w:rPr>
-          <w:szCs w:val="22"/>
-        </w:rPr>
       </w:pPr>
       <w:r>
         <w:t xml:space="preserve">Figure </w:t>
@@ -8446,13 +8517,383 @@
         <w:t>: Bode plot of the forward converter with the compensator.</w:t>
       </w:r>
     </w:p>
+    <w:p/>
     <w:p>
       <w:pPr>
-        <w:rPr>
-          <w:rFonts w:eastAsiaTheme="minorEastAsia"/>
-          <w:szCs w:val="24"/>
-        </w:rPr>
+        <w:pStyle w:val="Balk1"/>
       </w:pPr>
+      <w:r>
+        <w:lastRenderedPageBreak/>
+        <w:t>Transient Response</w:t>
+      </w:r>
+    </w:p>
+    <w:p/>
+    <w:p>
+      <w:r>
+        <w:tab/>
+        <w:t xml:space="preserve">After designing our compensator and checking its transfer function with the forward converter topology, we decided to check validity of our compensator by observing its transient response. In order to observe transient </w:t>
+      </w:r>
+      <w:r>
+        <w:t>response,</w:t>
+      </w:r>
+      <w:r>
+        <w:t xml:space="preserve"> </w:t>
+      </w:r>
+      <w:r>
+        <w:t>we created the circuit schematic in LTSpice as indicated in the Figure 6 below. We observed two transient responses which are load regulation and line regulation.</w:t>
+      </w:r>
+    </w:p>
+    <w:p>
+      <w:pPr>
+        <w:keepNext/>
+      </w:pPr>
+      <w:r>
+        <w:rPr>
+          <w:noProof/>
+        </w:rPr>
+        <w:drawing>
+          <wp:inline distT="0" distB="0" distL="0" distR="0" wp14:anchorId="3F5503C6" wp14:editId="0DFDED5B">
+            <wp:extent cx="5879805" cy="2858135"/>
+            <wp:effectExtent l="0" t="0" r="6985" b="0"/>
+            <wp:docPr id="6" name="Resim 6"/>
+            <wp:cNvGraphicFramePr>
+              <a:graphicFrameLocks xmlns:a="http://schemas.openxmlformats.org/drawingml/2006/main" noChangeAspect="1"/>
+            </wp:cNvGraphicFramePr>
+            <a:graphic xmlns:a="http://schemas.openxmlformats.org/drawingml/2006/main">
+              <a:graphicData uri="http://schemas.openxmlformats.org/drawingml/2006/picture">
+                <pic:pic xmlns:pic="http://schemas.openxmlformats.org/drawingml/2006/picture">
+                  <pic:nvPicPr>
+                    <pic:cNvPr id="1" name=""/>
+                    <pic:cNvPicPr/>
+                  </pic:nvPicPr>
+                  <pic:blipFill rotWithShape="1">
+                    <a:blip r:embed="rId9"/>
+                    <a:srcRect l="1073"/>
+                    <a:stretch/>
+                  </pic:blipFill>
+                  <pic:spPr bwMode="auto">
+                    <a:xfrm>
+                      <a:off x="0" y="0"/>
+                      <a:ext cx="5879805" cy="2858135"/>
+                    </a:xfrm>
+                    <a:prstGeom prst="rect">
+                      <a:avLst/>
+                    </a:prstGeom>
+                    <a:ln>
+                      <a:noFill/>
+                    </a:ln>
+                    <a:extLst>
+                      <a:ext uri="{53640926-AAD7-44D8-BBD7-CCE9431645EC}">
+                        <a14:shadowObscured xmlns:a14="http://schemas.microsoft.com/office/drawing/2010/main"/>
+                      </a:ext>
+                    </a:extLst>
+                  </pic:spPr>
+                </pic:pic>
+              </a:graphicData>
+            </a:graphic>
+          </wp:inline>
+        </w:drawing>
+      </w:r>
+    </w:p>
+    <w:p>
+      <w:pPr>
+        <w:pStyle w:val="ResimYazs"/>
+        <w:jc w:val="center"/>
+      </w:pPr>
+      <w:r>
+        <w:t xml:space="preserve">Figure </w:t>
+      </w:r>
+      <w:fldSimple w:instr=" SEQ Figure \* ARABIC ">
+        <w:r>
+          <w:rPr>
+            <w:noProof/>
+          </w:rPr>
+          <w:t>6</w:t>
+        </w:r>
+      </w:fldSimple>
+      <w:r>
+        <w:t>: LTSpice schematic of compensated forward converter.</w:t>
+      </w:r>
+    </w:p>
+    <w:p>
+      <w:pPr>
+        <w:pStyle w:val="Balk2"/>
+      </w:pPr>
+      <w:r>
+        <w:t>Load Regulation</w:t>
+      </w:r>
+    </w:p>
+    <w:p/>
+    <w:p>
+      <w:r>
+        <w:tab/>
+        <w:t>Load regulation is the deviation of the output voltage in percentage when the load resistance is changed from 10 times of its value to its original value or vice versa.</w:t>
+      </w:r>
+      <w:r>
+        <w:t xml:space="preserve"> At first load resistance is 2.083Ω and at t=25ms it is changed to 20.83</w:t>
+      </w:r>
+      <w:r>
+        <w:t>Ω</w:t>
+      </w:r>
+      <w:r>
+        <w:t xml:space="preserve"> then at t=50ms it is returned back to 2.083</w:t>
+      </w:r>
+      <w:r>
+        <w:t>Ω</w:t>
+      </w:r>
+      <w:r>
+        <w:t xml:space="preserve"> which is the original value. The output voltage behavior under these conditions is indicated in the Figure 7 below. At t=25ms the output voltage increases suddenly with the increasing output resistance, but it returns back to 10 volts in around 1ms. At t=50ms the output voltage decreases less than the increase at t=25ms and returns back to 10 volts in  around 0.4ms.</w:t>
+      </w:r>
+    </w:p>
+    <w:p>
+      <w:pPr>
+        <w:keepNext/>
+      </w:pPr>
+      <w:r>
+        <w:rPr>
+          <w:noProof/>
+        </w:rPr>
+        <w:lastRenderedPageBreak/>
+        <w:drawing>
+          <wp:inline distT="0" distB="0" distL="0" distR="0" wp14:anchorId="1361BEDB" wp14:editId="35D07FA5">
+            <wp:extent cx="5943600" cy="2582545"/>
+            <wp:effectExtent l="0" t="0" r="0" b="8255"/>
+            <wp:docPr id="7" name="Resim 7"/>
+            <wp:cNvGraphicFramePr>
+              <a:graphicFrameLocks xmlns:a="http://schemas.openxmlformats.org/drawingml/2006/main" noChangeAspect="1"/>
+            </wp:cNvGraphicFramePr>
+            <a:graphic xmlns:a="http://schemas.openxmlformats.org/drawingml/2006/main">
+              <a:graphicData uri="http://schemas.openxmlformats.org/drawingml/2006/picture">
+                <pic:pic xmlns:pic="http://schemas.openxmlformats.org/drawingml/2006/picture">
+                  <pic:nvPicPr>
+                    <pic:cNvPr id="1" name=""/>
+                    <pic:cNvPicPr/>
+                  </pic:nvPicPr>
+                  <pic:blipFill>
+                    <a:blip r:embed="rId10"/>
+                    <a:stretch>
+                      <a:fillRect/>
+                    </a:stretch>
+                  </pic:blipFill>
+                  <pic:spPr>
+                    <a:xfrm>
+                      <a:off x="0" y="0"/>
+                      <a:ext cx="5943600" cy="2582545"/>
+                    </a:xfrm>
+                    <a:prstGeom prst="rect">
+                      <a:avLst/>
+                    </a:prstGeom>
+                  </pic:spPr>
+                </pic:pic>
+              </a:graphicData>
+            </a:graphic>
+          </wp:inline>
+        </w:drawing>
+      </w:r>
+    </w:p>
+    <w:p>
+      <w:pPr>
+        <w:pStyle w:val="ResimYazs"/>
+        <w:jc w:val="center"/>
+      </w:pPr>
+      <w:r>
+        <w:t xml:space="preserve">Figure </w:t>
+      </w:r>
+      <w:fldSimple w:instr=" SEQ Figure \* ARABIC ">
+        <w:r>
+          <w:rPr>
+            <w:noProof/>
+          </w:rPr>
+          <w:t>7</w:t>
+        </w:r>
+      </w:fldSimple>
+      <w:r>
+        <w:t>: Output voltage characteristics when load is changed.</w:t>
+      </w:r>
+    </w:p>
+    <w:p>
+      <w:pPr>
+        <w:pStyle w:val="Balk2"/>
+      </w:pPr>
+      <w:r>
+        <w:t>Line Regulation</w:t>
+      </w:r>
+    </w:p>
+    <w:p/>
+    <w:p>
+      <w:r>
+        <w:tab/>
+      </w:r>
+      <w:r>
+        <w:t>L</w:t>
+      </w:r>
+      <w:r>
+        <w:t>ine</w:t>
+      </w:r>
+      <w:r>
+        <w:t xml:space="preserve"> regulation is the deviation of the output voltage in percentage when the</w:t>
+      </w:r>
+      <w:r>
+        <w:t xml:space="preserve"> input voltage is changed from its maximum value to its minimum </w:t>
+      </w:r>
+      <w:r>
+        <w:t xml:space="preserve"> value or vice versa.</w:t>
+      </w:r>
+      <w:r>
+        <w:t xml:space="preserve"> At first the input voltage is 48 Volts and at t=25ms it is changed to 24 Volts and at t=35ms it is returned back to 48 Volts to be able to observe the transient changes with respect to input voltage change. </w:t>
+      </w:r>
+      <w:r>
+        <w:t>When the input voltage is dropped to 24 volts and the output voltage drops a little bit and in 1.5ms it returns back to 10 volts again as indicated in the Figure 8 below. At the same time the increase in the PWM duty cycle can be seen in the Figure 9. At t=35ms the input voltage is increased to 48 Volts and the output voltage increases a little then it returns back to 10 volts in 1.5ms.</w:t>
+      </w:r>
+    </w:p>
+    <w:p>
+      <w:r>
+        <w:tab/>
+      </w:r>
+      <w:r>
+        <w:t>We looked at our system’s transient response and from all of our observations we can clearly say that the compensator design is feasible for this project.</w:t>
+      </w:r>
+    </w:p>
+    <w:p>
+      <w:bookmarkStart w:id="0" w:name="_GoBack"/>
+      <w:bookmarkEnd w:id="0"/>
+    </w:p>
+    <w:p>
+      <w:pPr>
+        <w:keepNext/>
+      </w:pPr>
+      <w:r>
+        <w:rPr>
+          <w:noProof/>
+        </w:rPr>
+        <w:lastRenderedPageBreak/>
+        <w:drawing>
+          <wp:inline distT="0" distB="0" distL="0" distR="0" wp14:anchorId="0C025D9E" wp14:editId="6ADDFA69">
+            <wp:extent cx="5943600" cy="2840990"/>
+            <wp:effectExtent l="0" t="0" r="0" b="0"/>
+            <wp:docPr id="9" name="Resim 9"/>
+            <wp:cNvGraphicFramePr>
+              <a:graphicFrameLocks xmlns:a="http://schemas.openxmlformats.org/drawingml/2006/main" noChangeAspect="1"/>
+            </wp:cNvGraphicFramePr>
+            <a:graphic xmlns:a="http://schemas.openxmlformats.org/drawingml/2006/main">
+              <a:graphicData uri="http://schemas.openxmlformats.org/drawingml/2006/picture">
+                <pic:pic xmlns:pic="http://schemas.openxmlformats.org/drawingml/2006/picture">
+                  <pic:nvPicPr>
+                    <pic:cNvPr id="1" name=""/>
+                    <pic:cNvPicPr/>
+                  </pic:nvPicPr>
+                  <pic:blipFill>
+                    <a:blip r:embed="rId11"/>
+                    <a:stretch>
+                      <a:fillRect/>
+                    </a:stretch>
+                  </pic:blipFill>
+                  <pic:spPr>
+                    <a:xfrm>
+                      <a:off x="0" y="0"/>
+                      <a:ext cx="5943600" cy="2840990"/>
+                    </a:xfrm>
+                    <a:prstGeom prst="rect">
+                      <a:avLst/>
+                    </a:prstGeom>
+                  </pic:spPr>
+                </pic:pic>
+              </a:graphicData>
+            </a:graphic>
+          </wp:inline>
+        </w:drawing>
+      </w:r>
+    </w:p>
+    <w:p>
+      <w:pPr>
+        <w:pStyle w:val="ResimYazs"/>
+        <w:jc w:val="center"/>
+      </w:pPr>
+      <w:r>
+        <w:t xml:space="preserve">Figure </w:t>
+      </w:r>
+      <w:fldSimple w:instr=" SEQ Figure \* ARABIC ">
+        <w:r>
+          <w:rPr>
+            <w:noProof/>
+          </w:rPr>
+          <w:t>8</w:t>
+        </w:r>
+      </w:fldSimple>
+      <w:r>
+        <w:t>: Output voltage characteristics when the input voltage is changed.</w:t>
+      </w:r>
+    </w:p>
+    <w:p>
+      <w:pPr>
+        <w:keepNext/>
+      </w:pPr>
+      <w:r>
+        <w:rPr>
+          <w:noProof/>
+        </w:rPr>
+        <w:drawing>
+          <wp:inline distT="0" distB="0" distL="0" distR="0" wp14:anchorId="3945F554" wp14:editId="78CF787E">
+            <wp:extent cx="5943600" cy="2840990"/>
+            <wp:effectExtent l="0" t="0" r="0" b="0"/>
+            <wp:docPr id="10" name="Resim 10"/>
+            <wp:cNvGraphicFramePr>
+              <a:graphicFrameLocks xmlns:a="http://schemas.openxmlformats.org/drawingml/2006/main" noChangeAspect="1"/>
+            </wp:cNvGraphicFramePr>
+            <a:graphic xmlns:a="http://schemas.openxmlformats.org/drawingml/2006/main">
+              <a:graphicData uri="http://schemas.openxmlformats.org/drawingml/2006/picture">
+                <pic:pic xmlns:pic="http://schemas.openxmlformats.org/drawingml/2006/picture">
+                  <pic:nvPicPr>
+                    <pic:cNvPr id="1" name=""/>
+                    <pic:cNvPicPr/>
+                  </pic:nvPicPr>
+                  <pic:blipFill>
+                    <a:blip r:embed="rId12"/>
+                    <a:stretch>
+                      <a:fillRect/>
+                    </a:stretch>
+                  </pic:blipFill>
+                  <pic:spPr>
+                    <a:xfrm>
+                      <a:off x="0" y="0"/>
+                      <a:ext cx="5943600" cy="2840990"/>
+                    </a:xfrm>
+                    <a:prstGeom prst="rect">
+                      <a:avLst/>
+                    </a:prstGeom>
+                  </pic:spPr>
+                </pic:pic>
+              </a:graphicData>
+            </a:graphic>
+          </wp:inline>
+        </w:drawing>
+      </w:r>
+    </w:p>
+    <w:p>
+      <w:pPr>
+        <w:pStyle w:val="ResimYazs"/>
+        <w:jc w:val="center"/>
+      </w:pPr>
+      <w:r>
+        <w:t xml:space="preserve">Figure </w:t>
+      </w:r>
+      <w:fldSimple w:instr=" SEQ Figure \* ARABIC ">
+        <w:r>
+          <w:rPr>
+            <w:noProof/>
+          </w:rPr>
+          <w:t>9</w:t>
+        </w:r>
+      </w:fldSimple>
+      <w:r>
+        <w:t>: PWM characteristics when the input voltage is changed.</w:t>
+      </w:r>
+    </w:p>
+    <w:p/>
+    <w:p>
+      <w:r>
+        <w:tab/>
+      </w:r>
     </w:p>
     <w:sectPr>
       <w:pgSz w:w="12240" w:h="15840"/>
@@ -8889,6 +9330,28 @@
       <w:szCs w:val="32"/>
     </w:rPr>
   </w:style>
+  <w:style w:type="paragraph" w:styleId="Balk2">
+    <w:name w:val="heading 2"/>
+    <w:basedOn w:val="Normal"/>
+    <w:next w:val="Normal"/>
+    <w:link w:val="Balk2Char"/>
+    <w:uiPriority w:val="9"/>
+    <w:unhideWhenUsed/>
+    <w:qFormat/>
+    <w:rsid w:val="00953742"/>
+    <w:pPr>
+      <w:keepNext/>
+      <w:keepLines/>
+      <w:spacing w:before="40" w:after="0"/>
+      <w:outlineLvl w:val="1"/>
+    </w:pPr>
+    <w:rPr>
+      <w:rFonts w:asciiTheme="majorHAnsi" w:eastAsiaTheme="majorEastAsia" w:hAnsiTheme="majorHAnsi" w:cstheme="majorBidi"/>
+      <w:color w:val="2F5496" w:themeColor="accent1" w:themeShade="BF"/>
+      <w:sz w:val="26"/>
+      <w:szCs w:val="26"/>
+    </w:rPr>
+  </w:style>
   <w:style w:type="character" w:default="1" w:styleId="VarsaylanParagrafYazTipi">
     <w:name w:val="Default Paragraph Font"/>
     <w:uiPriority w:val="1"/>
@@ -8976,6 +9439,19 @@
         <w:insideV w:val="single" w:sz="4" w:space="0" w:color="auto"/>
       </w:tblBorders>
     </w:tblPr>
+  </w:style>
+  <w:style w:type="character" w:customStyle="1" w:styleId="Balk2Char">
+    <w:name w:val="Başlık 2 Char"/>
+    <w:basedOn w:val="VarsaylanParagrafYazTipi"/>
+    <w:link w:val="Balk2"/>
+    <w:uiPriority w:val="9"/>
+    <w:rsid w:val="00953742"/>
+    <w:rPr>
+      <w:rFonts w:asciiTheme="majorHAnsi" w:eastAsiaTheme="majorEastAsia" w:hAnsiTheme="majorHAnsi" w:cstheme="majorBidi"/>
+      <w:color w:val="2F5496" w:themeColor="accent1" w:themeShade="BF"/>
+      <w:sz w:val="26"/>
+      <w:szCs w:val="26"/>
+    </w:rPr>
   </w:style>
 </w:styles>
 </file>

</xml_diff>